<commit_message>
Update test doc to contain emojis.
</commit_message>
<xml_diff>
--- a/docs/knowledge/entry/test.docx
+++ b/docs/knowledge/entry/test.docx
@@ -125,7 +125,1987 @@
           <w:u w:val="single"/>
           <w:lang w:val="en-US"/>
         </w:rPr>
-        <w:t>This is underline text</w:t>
+        <w:t xml:space="preserve">This is </w:t>
+      </w:r>
+      <w:proofErr w:type="gramStart"/>
+      <w:r>
+        <w:rPr>
+          <w:u w:val="single"/>
+          <w:lang w:val="en-US"/>
+        </w:rPr>
+        <w:t>underline</w:t>
+      </w:r>
+      <w:proofErr w:type="gramEnd"/>
+      <w:r>
+        <w:rPr>
+          <w:u w:val="single"/>
+          <w:lang w:val="en-US"/>
+        </w:rPr>
+        <w:t xml:space="preserve"> text</w:t>
+      </w:r>
+    </w:p>
+    <w:p>
+      <w:r>
+        <w:rPr>
+          <w:rFonts w:ascii="Segoe UI Emoji" w:hAnsi="Segoe UI Emoji" w:cs="Segoe UI Emoji"/>
+        </w:rPr>
+        <w:t>😀</w:t>
+      </w:r>
+      <w:r>
+        <w:t xml:space="preserve"> </w:t>
+      </w:r>
+      <w:r>
+        <w:rPr>
+          <w:rFonts w:ascii="Segoe UI Emoji" w:hAnsi="Segoe UI Emoji" w:cs="Segoe UI Emoji"/>
+        </w:rPr>
+        <w:t>😃</w:t>
+      </w:r>
+      <w:r>
+        <w:t xml:space="preserve"> </w:t>
+      </w:r>
+      <w:r>
+        <w:rPr>
+          <w:rFonts w:ascii="Segoe UI Emoji" w:hAnsi="Segoe UI Emoji" w:cs="Segoe UI Emoji"/>
+        </w:rPr>
+        <w:t>😄</w:t>
+      </w:r>
+      <w:r>
+        <w:t xml:space="preserve"> </w:t>
+      </w:r>
+      <w:r>
+        <w:rPr>
+          <w:rFonts w:ascii="Segoe UI Emoji" w:hAnsi="Segoe UI Emoji" w:cs="Segoe UI Emoji"/>
+        </w:rPr>
+        <w:t>😁</w:t>
+      </w:r>
+      <w:r>
+        <w:t xml:space="preserve"> </w:t>
+      </w:r>
+      <w:r>
+        <w:rPr>
+          <w:rFonts w:ascii="Segoe UI Emoji" w:hAnsi="Segoe UI Emoji" w:cs="Segoe UI Emoji"/>
+        </w:rPr>
+        <w:t>😆</w:t>
+      </w:r>
+      <w:r>
+        <w:t xml:space="preserve"> </w:t>
+      </w:r>
+      <w:r>
+        <w:rPr>
+          <w:rFonts w:ascii="Segoe UI Emoji" w:hAnsi="Segoe UI Emoji" w:cs="Segoe UI Emoji"/>
+        </w:rPr>
+        <w:t>😅</w:t>
+      </w:r>
+      <w:r>
+        <w:t xml:space="preserve"> </w:t>
+      </w:r>
+      <w:r>
+        <w:rPr>
+          <w:rFonts w:ascii="Segoe UI Emoji" w:hAnsi="Segoe UI Emoji" w:cs="Segoe UI Emoji"/>
+        </w:rPr>
+        <w:t>😂</w:t>
+      </w:r>
+      <w:r>
+        <w:t xml:space="preserve"> </w:t>
+      </w:r>
+      <w:r>
+        <w:rPr>
+          <w:rFonts w:ascii="Segoe UI Emoji" w:hAnsi="Segoe UI Emoji" w:cs="Segoe UI Emoji"/>
+        </w:rPr>
+        <w:t>🤣</w:t>
+      </w:r>
+      <w:r>
+        <w:t xml:space="preserve"> </w:t>
+      </w:r>
+      <w:r>
+        <w:rPr>
+          <w:rFonts w:ascii="Segoe UI Emoji" w:hAnsi="Segoe UI Emoji" w:cs="Segoe UI Emoji"/>
+        </w:rPr>
+        <w:t>😊</w:t>
+      </w:r>
+      <w:r>
+        <w:t xml:space="preserve"> </w:t>
+      </w:r>
+      <w:r>
+        <w:rPr>
+          <w:rFonts w:ascii="Segoe UI Emoji" w:hAnsi="Segoe UI Emoji" w:cs="Segoe UI Emoji"/>
+        </w:rPr>
+        <w:t>😇</w:t>
+      </w:r>
+      <w:r>
+        <w:t xml:space="preserve"> </w:t>
+      </w:r>
+      <w:r>
+        <w:rPr>
+          <w:rFonts w:ascii="Segoe UI Emoji" w:hAnsi="Segoe UI Emoji" w:cs="Segoe UI Emoji"/>
+        </w:rPr>
+        <w:t>🙂</w:t>
+      </w:r>
+      <w:r>
+        <w:t xml:space="preserve"> </w:t>
+      </w:r>
+      <w:r>
+        <w:rPr>
+          <w:rFonts w:ascii="Segoe UI Emoji" w:hAnsi="Segoe UI Emoji" w:cs="Segoe UI Emoji"/>
+        </w:rPr>
+        <w:t>🙃</w:t>
+      </w:r>
+      <w:r>
+        <w:t xml:space="preserve"> </w:t>
+      </w:r>
+      <w:r>
+        <w:rPr>
+          <w:rFonts w:ascii="Segoe UI Emoji" w:hAnsi="Segoe UI Emoji" w:cs="Segoe UI Emoji"/>
+        </w:rPr>
+        <w:t>😉</w:t>
+      </w:r>
+      <w:r>
+        <w:t xml:space="preserve"> </w:t>
+      </w:r>
+      <w:r>
+        <w:rPr>
+          <w:rFonts w:ascii="Segoe UI Emoji" w:hAnsi="Segoe UI Emoji" w:cs="Segoe UI Emoji"/>
+        </w:rPr>
+        <w:t>😌</w:t>
+      </w:r>
+      <w:r>
+        <w:t xml:space="preserve"> </w:t>
+      </w:r>
+      <w:r>
+        <w:rPr>
+          <w:rFonts w:ascii="Segoe UI Emoji" w:hAnsi="Segoe UI Emoji" w:cs="Segoe UI Emoji"/>
+        </w:rPr>
+        <w:t>😍</w:t>
+      </w:r>
+      <w:r>
+        <w:t xml:space="preserve"> </w:t>
+      </w:r>
+      <w:r>
+        <w:rPr>
+          <w:rFonts w:ascii="Segoe UI Emoji" w:hAnsi="Segoe UI Emoji" w:cs="Segoe UI Emoji"/>
+        </w:rPr>
+        <w:t>🥰</w:t>
+      </w:r>
+      <w:r>
+        <w:t xml:space="preserve"> </w:t>
+      </w:r>
+      <w:r>
+        <w:rPr>
+          <w:rFonts w:ascii="Segoe UI Emoji" w:hAnsi="Segoe UI Emoji" w:cs="Segoe UI Emoji"/>
+        </w:rPr>
+        <w:t>😘</w:t>
+      </w:r>
+      <w:r>
+        <w:t xml:space="preserve"> </w:t>
+      </w:r>
+      <w:r>
+        <w:rPr>
+          <w:rFonts w:ascii="Segoe UI Emoji" w:hAnsi="Segoe UI Emoji" w:cs="Segoe UI Emoji"/>
+        </w:rPr>
+        <w:t>😗</w:t>
+      </w:r>
+      <w:r>
+        <w:t xml:space="preserve"> </w:t>
+      </w:r>
+      <w:r>
+        <w:rPr>
+          <w:rFonts w:ascii="Segoe UI Emoji" w:hAnsi="Segoe UI Emoji" w:cs="Segoe UI Emoji"/>
+        </w:rPr>
+        <w:t>😙</w:t>
+      </w:r>
+      <w:r>
+        <w:t xml:space="preserve"> </w:t>
+      </w:r>
+      <w:r>
+        <w:rPr>
+          <w:rFonts w:ascii="Segoe UI Emoji" w:hAnsi="Segoe UI Emoji" w:cs="Segoe UI Emoji"/>
+        </w:rPr>
+        <w:t>😚</w:t>
+      </w:r>
+      <w:r>
+        <w:t xml:space="preserve"> </w:t>
+      </w:r>
+      <w:r>
+        <w:rPr>
+          <w:rFonts w:ascii="Segoe UI Emoji" w:hAnsi="Segoe UI Emoji" w:cs="Segoe UI Emoji"/>
+        </w:rPr>
+        <w:t>😋</w:t>
+      </w:r>
+      <w:r>
+        <w:t xml:space="preserve"> </w:t>
+      </w:r>
+      <w:r>
+        <w:rPr>
+          <w:rFonts w:ascii="Segoe UI Emoji" w:hAnsi="Segoe UI Emoji" w:cs="Segoe UI Emoji"/>
+        </w:rPr>
+        <w:t>😛</w:t>
+      </w:r>
+      <w:r>
+        <w:t xml:space="preserve"> </w:t>
+      </w:r>
+      <w:r>
+        <w:rPr>
+          <w:rFonts w:ascii="Segoe UI Emoji" w:hAnsi="Segoe UI Emoji" w:cs="Segoe UI Emoji"/>
+        </w:rPr>
+        <w:t>😝</w:t>
+      </w:r>
+      <w:r>
+        <w:t xml:space="preserve"> </w:t>
+      </w:r>
+      <w:r>
+        <w:rPr>
+          <w:rFonts w:ascii="Segoe UI Emoji" w:hAnsi="Segoe UI Emoji" w:cs="Segoe UI Emoji"/>
+        </w:rPr>
+        <w:t>😜</w:t>
+      </w:r>
+      <w:r>
+        <w:t xml:space="preserve"> </w:t>
+      </w:r>
+      <w:r>
+        <w:rPr>
+          <w:rFonts w:ascii="Segoe UI Emoji" w:hAnsi="Segoe UI Emoji" w:cs="Segoe UI Emoji"/>
+        </w:rPr>
+        <w:t>🤪</w:t>
+      </w:r>
+      <w:r>
+        <w:t xml:space="preserve"> </w:t>
+      </w:r>
+      <w:r>
+        <w:rPr>
+          <w:rFonts w:ascii="Segoe UI Emoji" w:hAnsi="Segoe UI Emoji" w:cs="Segoe UI Emoji"/>
+        </w:rPr>
+        <w:t>🤨</w:t>
+      </w:r>
+      <w:r>
+        <w:t xml:space="preserve"> </w:t>
+      </w:r>
+      <w:r>
+        <w:rPr>
+          <w:rFonts w:ascii="Segoe UI Emoji" w:hAnsi="Segoe UI Emoji" w:cs="Segoe UI Emoji"/>
+        </w:rPr>
+        <w:t>🧐</w:t>
+      </w:r>
+      <w:r>
+        <w:t xml:space="preserve"> </w:t>
+      </w:r>
+      <w:r>
+        <w:rPr>
+          <w:rFonts w:ascii="Segoe UI Emoji" w:hAnsi="Segoe UI Emoji" w:cs="Segoe UI Emoji"/>
+        </w:rPr>
+        <w:t>🤓</w:t>
+      </w:r>
+      <w:r>
+        <w:t xml:space="preserve"> </w:t>
+      </w:r>
+      <w:r>
+        <w:rPr>
+          <w:rFonts w:ascii="Segoe UI Emoji" w:hAnsi="Segoe UI Emoji" w:cs="Segoe UI Emoji"/>
+        </w:rPr>
+        <w:t>😎</w:t>
+      </w:r>
+      <w:r>
+        <w:t xml:space="preserve"> </w:t>
+      </w:r>
+      <w:r>
+        <w:rPr>
+          <w:rFonts w:ascii="Segoe UI Emoji" w:hAnsi="Segoe UI Emoji" w:cs="Segoe UI Emoji"/>
+        </w:rPr>
+        <w:t>🥸</w:t>
+      </w:r>
+      <w:r>
+        <w:t xml:space="preserve"> </w:t>
+      </w:r>
+      <w:r>
+        <w:rPr>
+          <w:rFonts w:ascii="Segoe UI Emoji" w:hAnsi="Segoe UI Emoji" w:cs="Segoe UI Emoji"/>
+        </w:rPr>
+        <w:t>🤩</w:t>
+      </w:r>
+      <w:r>
+        <w:t xml:space="preserve"> </w:t>
+      </w:r>
+      <w:r>
+        <w:rPr>
+          <w:rFonts w:ascii="Segoe UI Emoji" w:hAnsi="Segoe UI Emoji" w:cs="Segoe UI Emoji"/>
+        </w:rPr>
+        <w:t>🥳</w:t>
+      </w:r>
+      <w:r>
+        <w:t xml:space="preserve"> </w:t>
+      </w:r>
+      <w:r>
+        <w:rPr>
+          <w:rFonts w:ascii="Segoe UI Emoji" w:hAnsi="Segoe UI Emoji" w:cs="Segoe UI Emoji"/>
+        </w:rPr>
+        <w:t>😏</w:t>
+      </w:r>
+      <w:r>
+        <w:t xml:space="preserve"> </w:t>
+      </w:r>
+      <w:r>
+        <w:rPr>
+          <w:rFonts w:ascii="Segoe UI Emoji" w:hAnsi="Segoe UI Emoji" w:cs="Segoe UI Emoji"/>
+        </w:rPr>
+        <w:t>😒</w:t>
+      </w:r>
+      <w:r>
+        <w:t xml:space="preserve"> </w:t>
+      </w:r>
+      <w:r>
+        <w:rPr>
+          <w:rFonts w:ascii="Segoe UI Emoji" w:hAnsi="Segoe UI Emoji" w:cs="Segoe UI Emoji"/>
+        </w:rPr>
+        <w:t>😞</w:t>
+      </w:r>
+      <w:r>
+        <w:t xml:space="preserve"> </w:t>
+      </w:r>
+      <w:r>
+        <w:rPr>
+          <w:rFonts w:ascii="Segoe UI Emoji" w:hAnsi="Segoe UI Emoji" w:cs="Segoe UI Emoji"/>
+        </w:rPr>
+        <w:t>😔</w:t>
+      </w:r>
+      <w:r>
+        <w:t xml:space="preserve"> </w:t>
+      </w:r>
+      <w:r>
+        <w:rPr>
+          <w:rFonts w:ascii="Segoe UI Emoji" w:hAnsi="Segoe UI Emoji" w:cs="Segoe UI Emoji"/>
+        </w:rPr>
+        <w:t>😟</w:t>
+      </w:r>
+      <w:r>
+        <w:t xml:space="preserve"> </w:t>
+      </w:r>
+      <w:r>
+        <w:rPr>
+          <w:rFonts w:ascii="Segoe UI Emoji" w:hAnsi="Segoe UI Emoji" w:cs="Segoe UI Emoji"/>
+        </w:rPr>
+        <w:t>😕</w:t>
+      </w:r>
+      <w:r>
+        <w:t xml:space="preserve"> </w:t>
+      </w:r>
+      <w:r>
+        <w:rPr>
+          <w:rFonts w:ascii="Segoe UI Emoji" w:hAnsi="Segoe UI Emoji" w:cs="Segoe UI Emoji"/>
+        </w:rPr>
+        <w:t>🙁</w:t>
+      </w:r>
+      <w:r>
+        <w:t xml:space="preserve"> </w:t>
+      </w:r>
+      <w:r>
+        <w:rPr>
+          <w:rFonts w:ascii="Segoe UI Emoji" w:hAnsi="Segoe UI Emoji" w:cs="Segoe UI Emoji"/>
+        </w:rPr>
+        <w:t>☹️</w:t>
+      </w:r>
+      <w:r>
+        <w:t xml:space="preserve"> </w:t>
+      </w:r>
+      <w:r>
+        <w:rPr>
+          <w:rFonts w:ascii="Segoe UI Emoji" w:hAnsi="Segoe UI Emoji" w:cs="Segoe UI Emoji"/>
+        </w:rPr>
+        <w:t>😣</w:t>
+      </w:r>
+      <w:r>
+        <w:t xml:space="preserve"> </w:t>
+      </w:r>
+      <w:r>
+        <w:rPr>
+          <w:rFonts w:ascii="Segoe UI Emoji" w:hAnsi="Segoe UI Emoji" w:cs="Segoe UI Emoji"/>
+        </w:rPr>
+        <w:t>😖</w:t>
+      </w:r>
+      <w:r>
+        <w:t xml:space="preserve"> </w:t>
+      </w:r>
+      <w:r>
+        <w:rPr>
+          <w:rFonts w:ascii="Segoe UI Emoji" w:hAnsi="Segoe UI Emoji" w:cs="Segoe UI Emoji"/>
+        </w:rPr>
+        <w:t>😫</w:t>
+      </w:r>
+      <w:r>
+        <w:t xml:space="preserve"> </w:t>
+      </w:r>
+      <w:r>
+        <w:rPr>
+          <w:rFonts w:ascii="Segoe UI Emoji" w:hAnsi="Segoe UI Emoji" w:cs="Segoe UI Emoji"/>
+        </w:rPr>
+        <w:t>😩</w:t>
+      </w:r>
+      <w:r>
+        <w:t xml:space="preserve"> </w:t>
+      </w:r>
+      <w:r>
+        <w:rPr>
+          <w:rFonts w:ascii="Segoe UI Emoji" w:hAnsi="Segoe UI Emoji" w:cs="Segoe UI Emoji"/>
+        </w:rPr>
+        <w:t>🥺</w:t>
+      </w:r>
+      <w:r>
+        <w:t xml:space="preserve"> </w:t>
+      </w:r>
+      <w:r>
+        <w:rPr>
+          <w:rFonts w:ascii="Segoe UI Emoji" w:hAnsi="Segoe UI Emoji" w:cs="Segoe UI Emoji"/>
+        </w:rPr>
+        <w:t>😢</w:t>
+      </w:r>
+      <w:r>
+        <w:t xml:space="preserve"> </w:t>
+      </w:r>
+      <w:r>
+        <w:rPr>
+          <w:rFonts w:ascii="Segoe UI Emoji" w:hAnsi="Segoe UI Emoji" w:cs="Segoe UI Emoji"/>
+        </w:rPr>
+        <w:t>😭</w:t>
+      </w:r>
+      <w:r>
+        <w:t xml:space="preserve"> </w:t>
+      </w:r>
+      <w:r>
+        <w:rPr>
+          <w:rFonts w:ascii="Segoe UI Emoji" w:hAnsi="Segoe UI Emoji" w:cs="Segoe UI Emoji"/>
+        </w:rPr>
+        <w:t>😤</w:t>
+      </w:r>
+      <w:r>
+        <w:t xml:space="preserve"> </w:t>
+      </w:r>
+      <w:r>
+        <w:rPr>
+          <w:rFonts w:ascii="Segoe UI Emoji" w:hAnsi="Segoe UI Emoji" w:cs="Segoe UI Emoji"/>
+        </w:rPr>
+        <w:t>😠</w:t>
+      </w:r>
+      <w:r>
+        <w:t xml:space="preserve"> </w:t>
+      </w:r>
+      <w:r>
+        <w:rPr>
+          <w:rFonts w:ascii="Segoe UI Emoji" w:hAnsi="Segoe UI Emoji" w:cs="Segoe UI Emoji"/>
+        </w:rPr>
+        <w:t>😡</w:t>
+      </w:r>
+      <w:r>
+        <w:t xml:space="preserve"> </w:t>
+      </w:r>
+      <w:r>
+        <w:rPr>
+          <w:rFonts w:ascii="Segoe UI Emoji" w:hAnsi="Segoe UI Emoji" w:cs="Segoe UI Emoji"/>
+        </w:rPr>
+        <w:t>🤬</w:t>
+      </w:r>
+      <w:r>
+        <w:t xml:space="preserve"> </w:t>
+      </w:r>
+      <w:r>
+        <w:rPr>
+          <w:rFonts w:ascii="Segoe UI Emoji" w:hAnsi="Segoe UI Emoji" w:cs="Segoe UI Emoji"/>
+        </w:rPr>
+        <w:t>🤯</w:t>
+      </w:r>
+      <w:r>
+        <w:t xml:space="preserve"> </w:t>
+      </w:r>
+      <w:r>
+        <w:rPr>
+          <w:rFonts w:ascii="Segoe UI Emoji" w:hAnsi="Segoe UI Emoji" w:cs="Segoe UI Emoji"/>
+        </w:rPr>
+        <w:t>😳</w:t>
+      </w:r>
+      <w:r>
+        <w:t xml:space="preserve"> </w:t>
+      </w:r>
+      <w:r>
+        <w:rPr>
+          <w:rFonts w:ascii="Segoe UI Emoji" w:hAnsi="Segoe UI Emoji" w:cs="Segoe UI Emoji"/>
+        </w:rPr>
+        <w:t>🥵</w:t>
+      </w:r>
+      <w:r>
+        <w:t xml:space="preserve"> </w:t>
+      </w:r>
+      <w:r>
+        <w:rPr>
+          <w:rFonts w:ascii="Segoe UI Emoji" w:hAnsi="Segoe UI Emoji" w:cs="Segoe UI Emoji"/>
+        </w:rPr>
+        <w:t>🥶</w:t>
+      </w:r>
+      <w:r>
+        <w:t xml:space="preserve"> </w:t>
+      </w:r>
+      <w:r>
+        <w:rPr>
+          <w:rFonts w:ascii="Segoe UI Emoji" w:hAnsi="Segoe UI Emoji" w:cs="Segoe UI Emoji"/>
+        </w:rPr>
+        <w:t>😱</w:t>
+      </w:r>
+      <w:r>
+        <w:t xml:space="preserve"> </w:t>
+      </w:r>
+      <w:r>
+        <w:rPr>
+          <w:rFonts w:ascii="Segoe UI Emoji" w:hAnsi="Segoe UI Emoji" w:cs="Segoe UI Emoji"/>
+        </w:rPr>
+        <w:t>😨</w:t>
+      </w:r>
+      <w:r>
+        <w:t xml:space="preserve"> </w:t>
+      </w:r>
+      <w:r>
+        <w:rPr>
+          <w:rFonts w:ascii="Segoe UI Emoji" w:hAnsi="Segoe UI Emoji" w:cs="Segoe UI Emoji"/>
+        </w:rPr>
+        <w:t>😰</w:t>
+      </w:r>
+      <w:r>
+        <w:t xml:space="preserve"> </w:t>
+      </w:r>
+      <w:r>
+        <w:rPr>
+          <w:rFonts w:ascii="Segoe UI Emoji" w:hAnsi="Segoe UI Emoji" w:cs="Segoe UI Emoji"/>
+        </w:rPr>
+        <w:t>😥</w:t>
+      </w:r>
+      <w:r>
+        <w:t xml:space="preserve"> </w:t>
+      </w:r>
+      <w:r>
+        <w:rPr>
+          <w:rFonts w:ascii="Segoe UI Emoji" w:hAnsi="Segoe UI Emoji" w:cs="Segoe UI Emoji"/>
+        </w:rPr>
+        <w:t>😓</w:t>
+      </w:r>
+      <w:r>
+        <w:t xml:space="preserve"> </w:t>
+      </w:r>
+      <w:r>
+        <w:rPr>
+          <w:rFonts w:ascii="Segoe UI Emoji" w:hAnsi="Segoe UI Emoji" w:cs="Segoe UI Emoji"/>
+        </w:rPr>
+        <w:t>🤗</w:t>
+      </w:r>
+      <w:r>
+        <w:t xml:space="preserve"> </w:t>
+      </w:r>
+      <w:r>
+        <w:rPr>
+          <w:rFonts w:ascii="Segoe UI Emoji" w:hAnsi="Segoe UI Emoji" w:cs="Segoe UI Emoji"/>
+        </w:rPr>
+        <w:t>🤔</w:t>
+      </w:r>
+      <w:r>
+        <w:t xml:space="preserve"> </w:t>
+      </w:r>
+      <w:r>
+        <w:rPr>
+          <w:rFonts w:ascii="Segoe UI Emoji" w:hAnsi="Segoe UI Emoji" w:cs="Segoe UI Emoji"/>
+        </w:rPr>
+        <w:t>🤭</w:t>
+      </w:r>
+      <w:r>
+        <w:t xml:space="preserve"> </w:t>
+      </w:r>
+      <w:r>
+        <w:rPr>
+          <w:rFonts w:ascii="Segoe UI Emoji" w:hAnsi="Segoe UI Emoji" w:cs="Segoe UI Emoji"/>
+        </w:rPr>
+        <w:t>🤫</w:t>
+      </w:r>
+      <w:r>
+        <w:t xml:space="preserve"> </w:t>
+      </w:r>
+      <w:r>
+        <w:rPr>
+          <w:rFonts w:ascii="Segoe UI Emoji" w:hAnsi="Segoe UI Emoji" w:cs="Segoe UI Emoji"/>
+        </w:rPr>
+        <w:t>🤥</w:t>
+      </w:r>
+      <w:r>
+        <w:t xml:space="preserve"> </w:t>
+      </w:r>
+      <w:r>
+        <w:rPr>
+          <w:rFonts w:ascii="Segoe UI Emoji" w:hAnsi="Segoe UI Emoji" w:cs="Segoe UI Emoji"/>
+        </w:rPr>
+        <w:t>😶</w:t>
+      </w:r>
+      <w:r>
+        <w:t xml:space="preserve"> </w:t>
+      </w:r>
+      <w:r>
+        <w:rPr>
+          <w:rFonts w:ascii="Segoe UI Emoji" w:hAnsi="Segoe UI Emoji" w:cs="Segoe UI Emoji"/>
+        </w:rPr>
+        <w:t>😐</w:t>
+      </w:r>
+      <w:r>
+        <w:t xml:space="preserve"> </w:t>
+      </w:r>
+      <w:r>
+        <w:rPr>
+          <w:rFonts w:ascii="Segoe UI Emoji" w:hAnsi="Segoe UI Emoji" w:cs="Segoe UI Emoji"/>
+        </w:rPr>
+        <w:t>😑</w:t>
+      </w:r>
+      <w:r>
+        <w:t xml:space="preserve"> </w:t>
+      </w:r>
+      <w:r>
+        <w:rPr>
+          <w:rFonts w:ascii="Segoe UI Emoji" w:hAnsi="Segoe UI Emoji" w:cs="Segoe UI Emoji"/>
+        </w:rPr>
+        <w:t>😬</w:t>
+      </w:r>
+      <w:r>
+        <w:t xml:space="preserve"> </w:t>
+      </w:r>
+      <w:r>
+        <w:rPr>
+          <w:rFonts w:ascii="Segoe UI Emoji" w:hAnsi="Segoe UI Emoji" w:cs="Segoe UI Emoji"/>
+        </w:rPr>
+        <w:t>🙄</w:t>
+      </w:r>
+      <w:r>
+        <w:t xml:space="preserve"> </w:t>
+      </w:r>
+      <w:r>
+        <w:rPr>
+          <w:rFonts w:ascii="Segoe UI Emoji" w:hAnsi="Segoe UI Emoji" w:cs="Segoe UI Emoji"/>
+        </w:rPr>
+        <w:t>😯</w:t>
+      </w:r>
+      <w:r>
+        <w:t xml:space="preserve"> </w:t>
+      </w:r>
+      <w:r>
+        <w:rPr>
+          <w:rFonts w:ascii="Segoe UI Emoji" w:hAnsi="Segoe UI Emoji" w:cs="Segoe UI Emoji"/>
+        </w:rPr>
+        <w:t>😲</w:t>
+      </w:r>
+      <w:r>
+        <w:t xml:space="preserve"> </w:t>
+      </w:r>
+      <w:r>
+        <w:rPr>
+          <w:rFonts w:ascii="Segoe UI Emoji" w:hAnsi="Segoe UI Emoji" w:cs="Segoe UI Emoji"/>
+        </w:rPr>
+        <w:t>🤐</w:t>
+      </w:r>
+      <w:r>
+        <w:t xml:space="preserve"> </w:t>
+      </w:r>
+      <w:r>
+        <w:rPr>
+          <w:rFonts w:ascii="Segoe UI Emoji" w:hAnsi="Segoe UI Emoji" w:cs="Segoe UI Emoji"/>
+        </w:rPr>
+        <w:t>🤧</w:t>
+      </w:r>
+      <w:r>
+        <w:t xml:space="preserve"> </w:t>
+      </w:r>
+      <w:r>
+        <w:rPr>
+          <w:rFonts w:ascii="Segoe UI Emoji" w:hAnsi="Segoe UI Emoji" w:cs="Segoe UI Emoji"/>
+        </w:rPr>
+        <w:t>😷</w:t>
+      </w:r>
+      <w:r>
+        <w:t xml:space="preserve"> </w:t>
+      </w:r>
+      <w:r>
+        <w:rPr>
+          <w:rFonts w:ascii="Segoe UI Emoji" w:hAnsi="Segoe UI Emoji" w:cs="Segoe UI Emoji"/>
+        </w:rPr>
+        <w:t>🤢</w:t>
+      </w:r>
+      <w:r>
+        <w:t xml:space="preserve"> </w:t>
+      </w:r>
+      <w:r>
+        <w:rPr>
+          <w:rFonts w:ascii="Segoe UI Emoji" w:hAnsi="Segoe UI Emoji" w:cs="Segoe UI Emoji"/>
+        </w:rPr>
+        <w:t>😓</w:t>
+      </w:r>
+      <w:r>
+        <w:t xml:space="preserve"> </w:t>
+      </w:r>
+      <w:r>
+        <w:rPr>
+          <w:rFonts w:ascii="Segoe UI Emoji" w:hAnsi="Segoe UI Emoji" w:cs="Segoe UI Emoji"/>
+        </w:rPr>
+        <w:t>🤮</w:t>
+      </w:r>
+      <w:r>
+        <w:t xml:space="preserve"> </w:t>
+      </w:r>
+      <w:r>
+        <w:rPr>
+          <w:rFonts w:ascii="Segoe UI Emoji" w:hAnsi="Segoe UI Emoji" w:cs="Segoe UI Emoji"/>
+        </w:rPr>
+        <w:t>🤧</w:t>
+      </w:r>
+      <w:r>
+        <w:t xml:space="preserve"> </w:t>
+      </w:r>
+      <w:r>
+        <w:rPr>
+          <w:rFonts w:ascii="Segoe UI Emoji" w:hAnsi="Segoe UI Emoji" w:cs="Segoe UI Emoji"/>
+        </w:rPr>
+        <w:t>🥵</w:t>
+      </w:r>
+      <w:r>
+        <w:t xml:space="preserve"> </w:t>
+      </w:r>
+      <w:r>
+        <w:rPr>
+          <w:rFonts w:ascii="Segoe UI Emoji" w:hAnsi="Segoe UI Emoji" w:cs="Segoe UI Emoji"/>
+        </w:rPr>
+        <w:t>🥶</w:t>
+      </w:r>
+      <w:r>
+        <w:t xml:space="preserve"> </w:t>
+      </w:r>
+      <w:r>
+        <w:rPr>
+          <w:rFonts w:ascii="Segoe UI Emoji" w:hAnsi="Segoe UI Emoji" w:cs="Segoe UI Emoji"/>
+        </w:rPr>
+        <w:t>🤒</w:t>
+      </w:r>
+      <w:r>
+        <w:t xml:space="preserve"> </w:t>
+      </w:r>
+      <w:r>
+        <w:rPr>
+          <w:rFonts w:ascii="Segoe UI Emoji" w:hAnsi="Segoe UI Emoji" w:cs="Segoe UI Emoji"/>
+        </w:rPr>
+        <w:t>🤕</w:t>
+      </w:r>
+      <w:r>
+        <w:t xml:space="preserve"> </w:t>
+      </w:r>
+      <w:r>
+        <w:rPr>
+          <w:rFonts w:ascii="Segoe UI Emoji" w:hAnsi="Segoe UI Emoji" w:cs="Segoe UI Emoji"/>
+        </w:rPr>
+        <w:t>🤑</w:t>
+      </w:r>
+      <w:r>
+        <w:t xml:space="preserve"> </w:t>
+      </w:r>
+      <w:r>
+        <w:rPr>
+          <w:rFonts w:ascii="Segoe UI Emoji" w:hAnsi="Segoe UI Emoji" w:cs="Segoe UI Emoji"/>
+        </w:rPr>
+        <w:t>🤠</w:t>
+      </w:r>
+      <w:r>
+        <w:t xml:space="preserve"> </w:t>
+      </w:r>
+      <w:r>
+        <w:rPr>
+          <w:rFonts w:ascii="Segoe UI Emoji" w:hAnsi="Segoe UI Emoji" w:cs="Segoe UI Emoji"/>
+        </w:rPr>
+        <w:t>😈</w:t>
+      </w:r>
+      <w:r>
+        <w:t xml:space="preserve"> </w:t>
+      </w:r>
+      <w:r>
+        <w:rPr>
+          <w:rFonts w:ascii="Segoe UI Emoji" w:hAnsi="Segoe UI Emoji" w:cs="Segoe UI Emoji"/>
+        </w:rPr>
+        <w:t>👿</w:t>
+      </w:r>
+      <w:r>
+        <w:t xml:space="preserve"> </w:t>
+      </w:r>
+      <w:r>
+        <w:rPr>
+          <w:rFonts w:ascii="Segoe UI Emoji" w:hAnsi="Segoe UI Emoji" w:cs="Segoe UI Emoji"/>
+        </w:rPr>
+        <w:t>👹</w:t>
+      </w:r>
+      <w:r>
+        <w:t xml:space="preserve"> </w:t>
+      </w:r>
+      <w:r>
+        <w:rPr>
+          <w:rFonts w:ascii="Segoe UI Emoji" w:hAnsi="Segoe UI Emoji" w:cs="Segoe UI Emoji"/>
+        </w:rPr>
+        <w:t>👺</w:t>
+      </w:r>
+      <w:r>
+        <w:t xml:space="preserve"> </w:t>
+      </w:r>
+      <w:r>
+        <w:rPr>
+          <w:rFonts w:ascii="Segoe UI Emoji" w:hAnsi="Segoe UI Emoji" w:cs="Segoe UI Emoji"/>
+        </w:rPr>
+        <w:t>🤡</w:t>
+      </w:r>
+      <w:r>
+        <w:t xml:space="preserve"> </w:t>
+      </w:r>
+      <w:r>
+        <w:rPr>
+          <w:rFonts w:ascii="Segoe UI Emoji" w:hAnsi="Segoe UI Emoji" w:cs="Segoe UI Emoji"/>
+        </w:rPr>
+        <w:t>💩</w:t>
+      </w:r>
+      <w:r>
+        <w:t xml:space="preserve"> </w:t>
+      </w:r>
+      <w:r>
+        <w:rPr>
+          <w:rFonts w:ascii="Segoe UI Emoji" w:hAnsi="Segoe UI Emoji" w:cs="Segoe UI Emoji"/>
+        </w:rPr>
+        <w:t>👻</w:t>
+      </w:r>
+      <w:r>
+        <w:t xml:space="preserve"> </w:t>
+      </w:r>
+      <w:r>
+        <w:rPr>
+          <w:rFonts w:ascii="Segoe UI Emoji" w:hAnsi="Segoe UI Emoji" w:cs="Segoe UI Emoji"/>
+        </w:rPr>
+        <w:t>💀</w:t>
+      </w:r>
+      <w:r>
+        <w:t xml:space="preserve"> </w:t>
+      </w:r>
+      <w:r>
+        <w:rPr>
+          <w:rFonts w:ascii="Segoe UI Emoji" w:hAnsi="Segoe UI Emoji" w:cs="Segoe UI Emoji"/>
+        </w:rPr>
+        <w:t>☠️</w:t>
+      </w:r>
+      <w:r>
+        <w:t xml:space="preserve"> </w:t>
+      </w:r>
+      <w:r>
+        <w:rPr>
+          <w:rFonts w:ascii="Segoe UI Emoji" w:hAnsi="Segoe UI Emoji" w:cs="Segoe UI Emoji"/>
+        </w:rPr>
+        <w:t>👽</w:t>
+      </w:r>
+      <w:r>
+        <w:t xml:space="preserve"> </w:t>
+      </w:r>
+      <w:r>
+        <w:rPr>
+          <w:rFonts w:ascii="Segoe UI Emoji" w:hAnsi="Segoe UI Emoji" w:cs="Segoe UI Emoji"/>
+        </w:rPr>
+        <w:t>👾</w:t>
+      </w:r>
+      <w:r>
+        <w:t xml:space="preserve"> </w:t>
+      </w:r>
+      <w:r>
+        <w:rPr>
+          <w:rFonts w:ascii="Segoe UI Emoji" w:hAnsi="Segoe UI Emoji" w:cs="Segoe UI Emoji"/>
+        </w:rPr>
+        <w:t>🤖</w:t>
+      </w:r>
+      <w:r>
+        <w:t xml:space="preserve"> </w:t>
+      </w:r>
+      <w:r>
+        <w:rPr>
+          <w:rFonts w:ascii="Segoe UI Emoji" w:hAnsi="Segoe UI Emoji" w:cs="Segoe UI Emoji"/>
+        </w:rPr>
+        <w:t>🎃</w:t>
+      </w:r>
+      <w:r>
+        <w:t xml:space="preserve"> </w:t>
+      </w:r>
+      <w:r>
+        <w:rPr>
+          <w:rFonts w:ascii="Segoe UI Emoji" w:hAnsi="Segoe UI Emoji" w:cs="Segoe UI Emoji"/>
+        </w:rPr>
+        <w:t>😺</w:t>
+      </w:r>
+      <w:r>
+        <w:t xml:space="preserve"> </w:t>
+      </w:r>
+      <w:r>
+        <w:rPr>
+          <w:rFonts w:ascii="Segoe UI Emoji" w:hAnsi="Segoe UI Emoji" w:cs="Segoe UI Emoji"/>
+        </w:rPr>
+        <w:t>😸</w:t>
+      </w:r>
+      <w:r>
+        <w:t xml:space="preserve"> </w:t>
+      </w:r>
+      <w:r>
+        <w:rPr>
+          <w:rFonts w:ascii="Segoe UI Emoji" w:hAnsi="Segoe UI Emoji" w:cs="Segoe UI Emoji"/>
+        </w:rPr>
+        <w:t>😹</w:t>
+      </w:r>
+      <w:r>
+        <w:t xml:space="preserve"> </w:t>
+      </w:r>
+      <w:r>
+        <w:rPr>
+          <w:rFonts w:ascii="Segoe UI Emoji" w:hAnsi="Segoe UI Emoji" w:cs="Segoe UI Emoji"/>
+        </w:rPr>
+        <w:t>😻</w:t>
+      </w:r>
+      <w:r>
+        <w:t xml:space="preserve"> </w:t>
+      </w:r>
+      <w:r>
+        <w:rPr>
+          <w:rFonts w:ascii="Segoe UI Emoji" w:hAnsi="Segoe UI Emoji" w:cs="Segoe UI Emoji"/>
+        </w:rPr>
+        <w:t>😼</w:t>
+      </w:r>
+      <w:r>
+        <w:t xml:space="preserve"> </w:t>
+      </w:r>
+      <w:r>
+        <w:rPr>
+          <w:rFonts w:ascii="Segoe UI Emoji" w:hAnsi="Segoe UI Emoji" w:cs="Segoe UI Emoji"/>
+        </w:rPr>
+        <w:t>😽</w:t>
+      </w:r>
+      <w:r>
+        <w:t xml:space="preserve"> </w:t>
+      </w:r>
+      <w:r>
+        <w:rPr>
+          <w:rFonts w:ascii="Segoe UI Emoji" w:hAnsi="Segoe UI Emoji" w:cs="Segoe UI Emoji"/>
+        </w:rPr>
+        <w:t>🙀</w:t>
+      </w:r>
+      <w:r>
+        <w:t xml:space="preserve"> </w:t>
+      </w:r>
+      <w:r>
+        <w:rPr>
+          <w:rFonts w:ascii="Segoe UI Emoji" w:hAnsi="Segoe UI Emoji" w:cs="Segoe UI Emoji"/>
+        </w:rPr>
+        <w:t>😿</w:t>
+      </w:r>
+      <w:r>
+        <w:t xml:space="preserve"> </w:t>
+      </w:r>
+      <w:r>
+        <w:rPr>
+          <w:rFonts w:ascii="Segoe UI Emoji" w:hAnsi="Segoe UI Emoji" w:cs="Segoe UI Emoji"/>
+        </w:rPr>
+        <w:t>😾</w:t>
+      </w:r>
+      <w:r>
+        <w:t xml:space="preserve"> </w:t>
+      </w:r>
+      <w:r>
+        <w:rPr>
+          <w:rFonts w:ascii="Segoe UI Emoji" w:hAnsi="Segoe UI Emoji" w:cs="Segoe UI Emoji"/>
+        </w:rPr>
+        <w:t>🙈</w:t>
+      </w:r>
+      <w:r>
+        <w:t xml:space="preserve"> </w:t>
+      </w:r>
+      <w:r>
+        <w:rPr>
+          <w:rFonts w:ascii="Segoe UI Emoji" w:hAnsi="Segoe UI Emoji" w:cs="Segoe UI Emoji"/>
+        </w:rPr>
+        <w:t>🙉</w:t>
+      </w:r>
+      <w:r>
+        <w:t xml:space="preserve"> </w:t>
+      </w:r>
+      <w:r>
+        <w:rPr>
+          <w:rFonts w:ascii="Segoe UI Emoji" w:hAnsi="Segoe UI Emoji" w:cs="Segoe UI Emoji"/>
+        </w:rPr>
+        <w:t>🙊</w:t>
+      </w:r>
+      <w:r>
+        <w:t xml:space="preserve"> </w:t>
+      </w:r>
+      <w:r>
+        <w:rPr>
+          <w:rFonts w:ascii="Segoe UI Emoji" w:hAnsi="Segoe UI Emoji" w:cs="Segoe UI Emoji"/>
+        </w:rPr>
+        <w:t>👋</w:t>
+      </w:r>
+      <w:r>
+        <w:t xml:space="preserve"> </w:t>
+      </w:r>
+      <w:r>
+        <w:rPr>
+          <w:rFonts w:ascii="Segoe UI Emoji" w:hAnsi="Segoe UI Emoji" w:cs="Segoe UI Emoji"/>
+        </w:rPr>
+        <w:t>🤚</w:t>
+      </w:r>
+      <w:r>
+        <w:t xml:space="preserve"> </w:t>
+      </w:r>
+      <w:r>
+        <w:rPr>
+          <w:rFonts w:ascii="Segoe UI Emoji" w:hAnsi="Segoe UI Emoji" w:cs="Segoe UI Emoji"/>
+        </w:rPr>
+        <w:t>🖐️</w:t>
+      </w:r>
+      <w:r>
+        <w:t xml:space="preserve"> </w:t>
+      </w:r>
+      <w:r>
+        <w:rPr>
+          <w:rFonts w:ascii="Segoe UI Emoji" w:hAnsi="Segoe UI Emoji" w:cs="Segoe UI Emoji"/>
+        </w:rPr>
+        <w:t>✋</w:t>
+      </w:r>
+      <w:r>
+        <w:t xml:space="preserve"> </w:t>
+      </w:r>
+      <w:r>
+        <w:rPr>
+          <w:rFonts w:ascii="Segoe UI Emoji" w:hAnsi="Segoe UI Emoji" w:cs="Segoe UI Emoji"/>
+        </w:rPr>
+        <w:t>🖖</w:t>
+      </w:r>
+      <w:r>
+        <w:t xml:space="preserve"> </w:t>
+      </w:r>
+      <w:r>
+        <w:rPr>
+          <w:rFonts w:ascii="Segoe UI Emoji" w:hAnsi="Segoe UI Emoji" w:cs="Segoe UI Emoji"/>
+        </w:rPr>
+        <w:t>🖕</w:t>
+      </w:r>
+      <w:r>
+        <w:t xml:space="preserve"> </w:t>
+      </w:r>
+      <w:r>
+        <w:rPr>
+          <w:rFonts w:ascii="Segoe UI Emoji" w:hAnsi="Segoe UI Emoji" w:cs="Segoe UI Emoji"/>
+        </w:rPr>
+        <w:t>🤛</w:t>
+      </w:r>
+      <w:r>
+        <w:t xml:space="preserve"> </w:t>
+      </w:r>
+      <w:r>
+        <w:rPr>
+          <w:rFonts w:ascii="Segoe UI Emoji" w:hAnsi="Segoe UI Emoji" w:cs="Segoe UI Emoji"/>
+        </w:rPr>
+        <w:t>🤜</w:t>
+      </w:r>
+      <w:r>
+        <w:t xml:space="preserve"> </w:t>
+      </w:r>
+      <w:r>
+        <w:rPr>
+          <w:rFonts w:ascii="Segoe UI Emoji" w:hAnsi="Segoe UI Emoji" w:cs="Segoe UI Emoji"/>
+        </w:rPr>
+        <w:t>🤝</w:t>
+      </w:r>
+      <w:r>
+        <w:t xml:space="preserve"> </w:t>
+      </w:r>
+      <w:r>
+        <w:rPr>
+          <w:rFonts w:ascii="Segoe UI Emoji" w:hAnsi="Segoe UI Emoji" w:cs="Segoe UI Emoji"/>
+        </w:rPr>
+        <w:t>🙌</w:t>
+      </w:r>
+      <w:r>
+        <w:t xml:space="preserve"> </w:t>
+      </w:r>
+      <w:r>
+        <w:rPr>
+          <w:rFonts w:ascii="Segoe UI Emoji" w:hAnsi="Segoe UI Emoji" w:cs="Segoe UI Emoji"/>
+        </w:rPr>
+        <w:t>✌️</w:t>
+      </w:r>
+      <w:r>
+        <w:t xml:space="preserve"> </w:t>
+      </w:r>
+      <w:r>
+        <w:rPr>
+          <w:rFonts w:ascii="Segoe UI Emoji" w:hAnsi="Segoe UI Emoji" w:cs="Segoe UI Emoji"/>
+        </w:rPr>
+        <w:t>🤞</w:t>
+      </w:r>
+      <w:r>
+        <w:t xml:space="preserve"> </w:t>
+      </w:r>
+      <w:r>
+        <w:rPr>
+          <w:rFonts w:ascii="Segoe UI Emoji" w:hAnsi="Segoe UI Emoji" w:cs="Segoe UI Emoji"/>
+        </w:rPr>
+        <w:t>🤟</w:t>
+      </w:r>
+      <w:r>
+        <w:t xml:space="preserve"> </w:t>
+      </w:r>
+      <w:r>
+        <w:rPr>
+          <w:rFonts w:ascii="Segoe UI Emoji" w:hAnsi="Segoe UI Emoji" w:cs="Segoe UI Emoji"/>
+        </w:rPr>
+        <w:t>🤘</w:t>
+      </w:r>
+      <w:r>
+        <w:t xml:space="preserve"> </w:t>
+      </w:r>
+      <w:r>
+        <w:rPr>
+          <w:rFonts w:ascii="Segoe UI Emoji" w:hAnsi="Segoe UI Emoji" w:cs="Segoe UI Emoji"/>
+        </w:rPr>
+        <w:t>🤙</w:t>
+      </w:r>
+      <w:r>
+        <w:t xml:space="preserve"> </w:t>
+      </w:r>
+      <w:r>
+        <w:rPr>
+          <w:rFonts w:ascii="Segoe UI Emoji" w:hAnsi="Segoe UI Emoji" w:cs="Segoe UI Emoji"/>
+        </w:rPr>
+        <w:t>🖖</w:t>
+      </w:r>
+      <w:r>
+        <w:t xml:space="preserve"> </w:t>
+      </w:r>
+      <w:r>
+        <w:rPr>
+          <w:rFonts w:ascii="Segoe UI Emoji" w:hAnsi="Segoe UI Emoji" w:cs="Segoe UI Emoji"/>
+        </w:rPr>
+        <w:t>🤞</w:t>
+      </w:r>
+      <w:r>
+        <w:t xml:space="preserve"> </w:t>
+      </w:r>
+      <w:r>
+        <w:rPr>
+          <w:rFonts w:ascii="Segoe UI Emoji" w:hAnsi="Segoe UI Emoji" w:cs="Segoe UI Emoji"/>
+        </w:rPr>
+        <w:t>🤝</w:t>
+      </w:r>
+      <w:r>
+        <w:t xml:space="preserve"> </w:t>
+      </w:r>
+      <w:r>
+        <w:rPr>
+          <w:rFonts w:ascii="Segoe UI Emoji" w:hAnsi="Segoe UI Emoji" w:cs="Segoe UI Emoji"/>
+        </w:rPr>
+        <w:t>👐</w:t>
+      </w:r>
+      <w:r>
+        <w:t xml:space="preserve"> </w:t>
+      </w:r>
+      <w:r>
+        <w:rPr>
+          <w:rFonts w:ascii="Segoe UI Emoji" w:hAnsi="Segoe UI Emoji" w:cs="Segoe UI Emoji"/>
+        </w:rPr>
+        <w:t>🙏</w:t>
+      </w:r>
+      <w:r>
+        <w:t xml:space="preserve"> </w:t>
+      </w:r>
+      <w:r>
+        <w:rPr>
+          <w:rFonts w:ascii="Segoe UI Emoji" w:hAnsi="Segoe UI Emoji" w:cs="Segoe UI Emoji"/>
+        </w:rPr>
+        <w:t>✍️</w:t>
+      </w:r>
+      <w:r>
+        <w:t xml:space="preserve"> </w:t>
+      </w:r>
+      <w:r>
+        <w:rPr>
+          <w:rFonts w:ascii="Segoe UI Emoji" w:hAnsi="Segoe UI Emoji" w:cs="Segoe UI Emoji"/>
+        </w:rPr>
+        <w:t>💅</w:t>
+      </w:r>
+      <w:r>
+        <w:t xml:space="preserve"> </w:t>
+      </w:r>
+      <w:r>
+        <w:rPr>
+          <w:rFonts w:ascii="Segoe UI Emoji" w:hAnsi="Segoe UI Emoji" w:cs="Segoe UI Emoji"/>
+        </w:rPr>
+        <w:t>🤳</w:t>
+      </w:r>
+      <w:r>
+        <w:t xml:space="preserve"> </w:t>
+      </w:r>
+      <w:r>
+        <w:rPr>
+          <w:rFonts w:ascii="Segoe UI Emoji" w:hAnsi="Segoe UI Emoji" w:cs="Segoe UI Emoji"/>
+        </w:rPr>
+        <w:t>💪</w:t>
+      </w:r>
+      <w:r>
+        <w:t xml:space="preserve"> </w:t>
+      </w:r>
+      <w:r>
+        <w:rPr>
+          <w:rFonts w:ascii="Segoe UI Emoji" w:hAnsi="Segoe UI Emoji" w:cs="Segoe UI Emoji"/>
+        </w:rPr>
+        <w:t>🦾</w:t>
+      </w:r>
+      <w:r>
+        <w:t xml:space="preserve"> </w:t>
+      </w:r>
+      <w:r>
+        <w:rPr>
+          <w:rFonts w:ascii="Segoe UI Emoji" w:hAnsi="Segoe UI Emoji" w:cs="Segoe UI Emoji"/>
+        </w:rPr>
+        <w:t>🦵</w:t>
+      </w:r>
+      <w:r>
+        <w:t xml:space="preserve"> </w:t>
+      </w:r>
+      <w:r>
+        <w:rPr>
+          <w:rFonts w:ascii="Segoe UI Emoji" w:hAnsi="Segoe UI Emoji" w:cs="Segoe UI Emoji"/>
+        </w:rPr>
+        <w:t>🦿</w:t>
+      </w:r>
+      <w:r>
+        <w:t xml:space="preserve"> </w:t>
+      </w:r>
+      <w:r>
+        <w:rPr>
+          <w:rFonts w:ascii="Segoe UI Emoji" w:hAnsi="Segoe UI Emoji" w:cs="Segoe UI Emoji"/>
+        </w:rPr>
+        <w:t>🦶</w:t>
+      </w:r>
+      <w:r>
+        <w:t xml:space="preserve"> </w:t>
+      </w:r>
+      <w:r>
+        <w:rPr>
+          <w:rFonts w:ascii="Segoe UI Emoji" w:hAnsi="Segoe UI Emoji" w:cs="Segoe UI Emoji"/>
+        </w:rPr>
+        <w:t>👣</w:t>
+      </w:r>
+      <w:r>
+        <w:t xml:space="preserve"> </w:t>
+      </w:r>
+      <w:r>
+        <w:rPr>
+          <w:rFonts w:ascii="Segoe UI Emoji" w:hAnsi="Segoe UI Emoji" w:cs="Segoe UI Emoji"/>
+        </w:rPr>
+        <w:t>🦷</w:t>
+      </w:r>
+      <w:r>
+        <w:t xml:space="preserve"> </w:t>
+      </w:r>
+      <w:r>
+        <w:rPr>
+          <w:rFonts w:ascii="Segoe UI Emoji" w:hAnsi="Segoe UI Emoji" w:cs="Segoe UI Emoji"/>
+        </w:rPr>
+        <w:t>🦴</w:t>
+      </w:r>
+      <w:r>
+        <w:t xml:space="preserve"> </w:t>
+      </w:r>
+      <w:r>
+        <w:rPr>
+          <w:rFonts w:ascii="Segoe UI Emoji" w:hAnsi="Segoe UI Emoji" w:cs="Segoe UI Emoji"/>
+        </w:rPr>
+        <w:t>🦷</w:t>
+      </w:r>
+      <w:r>
+        <w:t xml:space="preserve"> </w:t>
+      </w:r>
+      <w:r>
+        <w:rPr>
+          <w:rFonts w:ascii="Segoe UI Emoji" w:hAnsi="Segoe UI Emoji" w:cs="Segoe UI Emoji"/>
+        </w:rPr>
+        <w:t>🦴</w:t>
+      </w:r>
+      <w:r>
+        <w:t xml:space="preserve"> </w:t>
+      </w:r>
+      <w:r>
+        <w:rPr>
+          <w:rFonts w:ascii="Segoe UI Emoji" w:hAnsi="Segoe UI Emoji" w:cs="Segoe UI Emoji"/>
+        </w:rPr>
+        <w:t>🤴</w:t>
+      </w:r>
+      <w:r>
+        <w:t xml:space="preserve"> </w:t>
+      </w:r>
+      <w:r>
+        <w:rPr>
+          <w:rFonts w:ascii="Segoe UI Emoji" w:hAnsi="Segoe UI Emoji" w:cs="Segoe UI Emoji"/>
+        </w:rPr>
+        <w:t>👑</w:t>
+      </w:r>
+      <w:r>
+        <w:t xml:space="preserve"> </w:t>
+      </w:r>
+      <w:r>
+        <w:rPr>
+          <w:rFonts w:ascii="Segoe UI Emoji" w:hAnsi="Segoe UI Emoji" w:cs="Segoe UI Emoji"/>
+        </w:rPr>
+        <w:t>👒</w:t>
+      </w:r>
+      <w:r>
+        <w:t xml:space="preserve"> </w:t>
+      </w:r>
+      <w:r>
+        <w:rPr>
+          <w:rFonts w:ascii="Segoe UI Emoji" w:hAnsi="Segoe UI Emoji" w:cs="Segoe UI Emoji"/>
+        </w:rPr>
+        <w:t>🎩</w:t>
+      </w:r>
+      <w:r>
+        <w:t xml:space="preserve"> </w:t>
+      </w:r>
+      <w:r>
+        <w:rPr>
+          <w:rFonts w:ascii="Segoe UI Emoji" w:hAnsi="Segoe UI Emoji" w:cs="Segoe UI Emoji"/>
+        </w:rPr>
+        <w:t>🎓</w:t>
+      </w:r>
+      <w:r>
+        <w:t xml:space="preserve"> </w:t>
+      </w:r>
+      <w:r>
+        <w:rPr>
+          <w:rFonts w:ascii="Segoe UI Emoji" w:hAnsi="Segoe UI Emoji" w:cs="Segoe UI Emoji"/>
+        </w:rPr>
+        <w:t>🎒</w:t>
+      </w:r>
+      <w:r>
+        <w:t xml:space="preserve"> </w:t>
+      </w:r>
+      <w:r>
+        <w:rPr>
+          <w:rFonts w:ascii="Segoe UI Emoji" w:hAnsi="Segoe UI Emoji" w:cs="Segoe UI Emoji"/>
+        </w:rPr>
+        <w:t>🎽</w:t>
+      </w:r>
+      <w:r>
+        <w:t xml:space="preserve"> </w:t>
+      </w:r>
+      <w:r>
+        <w:rPr>
+          <w:rFonts w:ascii="Segoe UI Emoji" w:hAnsi="Segoe UI Emoji" w:cs="Segoe UI Emoji"/>
+        </w:rPr>
+        <w:t>🎖️</w:t>
+      </w:r>
+      <w:r>
+        <w:t xml:space="preserve"> </w:t>
+      </w:r>
+      <w:r>
+        <w:rPr>
+          <w:rFonts w:ascii="Segoe UI Emoji" w:hAnsi="Segoe UI Emoji" w:cs="Segoe UI Emoji"/>
+        </w:rPr>
+        <w:t>🏅</w:t>
+      </w:r>
+      <w:r>
+        <w:t xml:space="preserve"> </w:t>
+      </w:r>
+      <w:r>
+        <w:rPr>
+          <w:rFonts w:ascii="Segoe UI Emoji" w:hAnsi="Segoe UI Emoji" w:cs="Segoe UI Emoji"/>
+        </w:rPr>
+        <w:t>🏆</w:t>
+      </w:r>
+      <w:r>
+        <w:t xml:space="preserve"> </w:t>
+      </w:r>
+      <w:r>
+        <w:rPr>
+          <w:rFonts w:ascii="Segoe UI Emoji" w:hAnsi="Segoe UI Emoji" w:cs="Segoe UI Emoji"/>
+        </w:rPr>
+        <w:t>🏵️</w:t>
+      </w:r>
+      <w:r>
+        <w:t xml:space="preserve"> </w:t>
+      </w:r>
+      <w:r>
+        <w:rPr>
+          <w:rFonts w:ascii="Segoe UI Emoji" w:hAnsi="Segoe UI Emoji" w:cs="Segoe UI Emoji"/>
+        </w:rPr>
+        <w:t>💼</w:t>
+      </w:r>
+      <w:r>
+        <w:t xml:space="preserve"> </w:t>
+      </w:r>
+      <w:r>
+        <w:rPr>
+          <w:rFonts w:ascii="Segoe UI Emoji" w:hAnsi="Segoe UI Emoji" w:cs="Segoe UI Emoji"/>
+        </w:rPr>
+        <w:t>👜</w:t>
+      </w:r>
+      <w:r>
+        <w:t xml:space="preserve"> </w:t>
+      </w:r>
+      <w:r>
+        <w:rPr>
+          <w:rFonts w:ascii="Segoe UI Emoji" w:hAnsi="Segoe UI Emoji" w:cs="Segoe UI Emoji"/>
+        </w:rPr>
+        <w:t>👛</w:t>
+      </w:r>
+      <w:r>
+        <w:t xml:space="preserve"> </w:t>
+      </w:r>
+      <w:r>
+        <w:rPr>
+          <w:rFonts w:ascii="Segoe UI Emoji" w:hAnsi="Segoe UI Emoji" w:cs="Segoe UI Emoji"/>
+        </w:rPr>
+        <w:t>👝</w:t>
+      </w:r>
+      <w:r>
+        <w:t xml:space="preserve"> </w:t>
+      </w:r>
+      <w:r>
+        <w:rPr>
+          <w:rFonts w:ascii="Segoe UI Emoji" w:hAnsi="Segoe UI Emoji" w:cs="Segoe UI Emoji"/>
+        </w:rPr>
+        <w:t>🛍️</w:t>
+      </w:r>
+      <w:r>
+        <w:t xml:space="preserve"> </w:t>
+      </w:r>
+      <w:r>
+        <w:rPr>
+          <w:rFonts w:ascii="Segoe UI Emoji" w:hAnsi="Segoe UI Emoji" w:cs="Segoe UI Emoji"/>
+        </w:rPr>
+        <w:t>🎫</w:t>
+      </w:r>
+      <w:r>
+        <w:t xml:space="preserve"> </w:t>
+      </w:r>
+      <w:r>
+        <w:rPr>
+          <w:rFonts w:ascii="Segoe UI Emoji" w:hAnsi="Segoe UI Emoji" w:cs="Segoe UI Emoji"/>
+        </w:rPr>
+        <w:t>🎟️</w:t>
+      </w:r>
+      <w:r>
+        <w:t xml:space="preserve"> </w:t>
+      </w:r>
+      <w:r>
+        <w:rPr>
+          <w:rFonts w:ascii="Segoe UI Emoji" w:hAnsi="Segoe UI Emoji" w:cs="Segoe UI Emoji"/>
+        </w:rPr>
+        <w:t>💰</w:t>
+      </w:r>
+      <w:r>
+        <w:t xml:space="preserve"> </w:t>
+      </w:r>
+      <w:r>
+        <w:rPr>
+          <w:rFonts w:ascii="Segoe UI Emoji" w:hAnsi="Segoe UI Emoji" w:cs="Segoe UI Emoji"/>
+        </w:rPr>
+        <w:t>💴</w:t>
+      </w:r>
+      <w:r>
+        <w:t xml:space="preserve"> </w:t>
+      </w:r>
+      <w:r>
+        <w:rPr>
+          <w:rFonts w:ascii="Segoe UI Emoji" w:hAnsi="Segoe UI Emoji" w:cs="Segoe UI Emoji"/>
+        </w:rPr>
+        <w:t>💵</w:t>
+      </w:r>
+      <w:r>
+        <w:t xml:space="preserve"> </w:t>
+      </w:r>
+      <w:r>
+        <w:rPr>
+          <w:rFonts w:ascii="Segoe UI Emoji" w:hAnsi="Segoe UI Emoji" w:cs="Segoe UI Emoji"/>
+        </w:rPr>
+        <w:t>💶</w:t>
+      </w:r>
+      <w:r>
+        <w:t xml:space="preserve"> </w:t>
+      </w:r>
+      <w:r>
+        <w:rPr>
+          <w:rFonts w:ascii="Segoe UI Emoji" w:hAnsi="Segoe UI Emoji" w:cs="Segoe UI Emoji"/>
+        </w:rPr>
+        <w:t>💷</w:t>
+      </w:r>
+      <w:r>
+        <w:t xml:space="preserve"> </w:t>
+      </w:r>
+      <w:r>
+        <w:rPr>
+          <w:rFonts w:ascii="Segoe UI Emoji" w:hAnsi="Segoe UI Emoji" w:cs="Segoe UI Emoji"/>
+        </w:rPr>
+        <w:t>💸</w:t>
+      </w:r>
+      <w:r>
+        <w:t xml:space="preserve"> </w:t>
+      </w:r>
+      <w:r>
+        <w:rPr>
+          <w:rFonts w:ascii="Segoe UI Emoji" w:hAnsi="Segoe UI Emoji" w:cs="Segoe UI Emoji"/>
+        </w:rPr>
+        <w:t>💳</w:t>
+      </w:r>
+      <w:r>
+        <w:t xml:space="preserve"> </w:t>
+      </w:r>
+      <w:r>
+        <w:rPr>
+          <w:rFonts w:ascii="Segoe UI Emoji" w:hAnsi="Segoe UI Emoji" w:cs="Segoe UI Emoji"/>
+        </w:rPr>
+        <w:t>💹</w:t>
+      </w:r>
+      <w:r>
+        <w:t xml:space="preserve"> </w:t>
+      </w:r>
+      <w:r>
+        <w:rPr>
+          <w:rFonts w:ascii="Segoe UI Emoji" w:hAnsi="Segoe UI Emoji" w:cs="Segoe UI Emoji"/>
+        </w:rPr>
+        <w:t>💻</w:t>
+      </w:r>
+      <w:r>
+        <w:t xml:space="preserve"> </w:t>
+      </w:r>
+      <w:r>
+        <w:rPr>
+          <w:rFonts w:ascii="Segoe UI Emoji" w:hAnsi="Segoe UI Emoji" w:cs="Segoe UI Emoji"/>
+        </w:rPr>
+        <w:t>📱</w:t>
+      </w:r>
+      <w:r>
+        <w:t xml:space="preserve"> </w:t>
+      </w:r>
+      <w:r>
+        <w:rPr>
+          <w:rFonts w:ascii="Segoe UI Emoji" w:hAnsi="Segoe UI Emoji" w:cs="Segoe UI Emoji"/>
+        </w:rPr>
+        <w:t>📲</w:t>
+      </w:r>
+      <w:r>
+        <w:t xml:space="preserve"> </w:t>
+      </w:r>
+      <w:r>
+        <w:rPr>
+          <w:rFonts w:ascii="Segoe UI Emoji" w:hAnsi="Segoe UI Emoji" w:cs="Segoe UI Emoji"/>
+        </w:rPr>
+        <w:t>📞</w:t>
+      </w:r>
+      <w:r>
+        <w:t xml:space="preserve"> </w:t>
+      </w:r>
+      <w:r>
+        <w:rPr>
+          <w:rFonts w:ascii="Segoe UI Emoji" w:hAnsi="Segoe UI Emoji" w:cs="Segoe UI Emoji"/>
+        </w:rPr>
+        <w:t>☎️</w:t>
+      </w:r>
+      <w:r>
+        <w:t xml:space="preserve"> </w:t>
+      </w:r>
+      <w:r>
+        <w:rPr>
+          <w:rFonts w:ascii="Segoe UI Emoji" w:hAnsi="Segoe UI Emoji" w:cs="Segoe UI Emoji"/>
+        </w:rPr>
+        <w:t>📟</w:t>
+      </w:r>
+      <w:r>
+        <w:t xml:space="preserve"> </w:t>
+      </w:r>
+      <w:r>
+        <w:rPr>
+          <w:rFonts w:ascii="Segoe UI Emoji" w:hAnsi="Segoe UI Emoji" w:cs="Segoe UI Emoji"/>
+        </w:rPr>
+        <w:t>📠</w:t>
+      </w:r>
+      <w:r>
+        <w:t xml:space="preserve"> </w:t>
+      </w:r>
+      <w:r>
+        <w:rPr>
+          <w:rFonts w:ascii="Segoe UI Emoji" w:hAnsi="Segoe UI Emoji" w:cs="Segoe UI Emoji"/>
+        </w:rPr>
+        <w:t>📺</w:t>
+      </w:r>
+      <w:r>
+        <w:t xml:space="preserve"> </w:t>
+      </w:r>
+      <w:r>
+        <w:rPr>
+          <w:rFonts w:ascii="Segoe UI Emoji" w:hAnsi="Segoe UI Emoji" w:cs="Segoe UI Emoji"/>
+        </w:rPr>
+        <w:t>🎧</w:t>
+      </w:r>
+      <w:r>
+        <w:t xml:space="preserve"> </w:t>
+      </w:r>
+      <w:r>
+        <w:rPr>
+          <w:rFonts w:ascii="Segoe UI Emoji" w:hAnsi="Segoe UI Emoji" w:cs="Segoe UI Emoji"/>
+        </w:rPr>
+        <w:t>📻</w:t>
+      </w:r>
+      <w:r>
+        <w:t xml:space="preserve"> </w:t>
+      </w:r>
+      <w:r>
+        <w:rPr>
+          <w:rFonts w:ascii="Segoe UI Emoji" w:hAnsi="Segoe UI Emoji" w:cs="Segoe UI Emoji"/>
+        </w:rPr>
+        <w:t>🎙️</w:t>
+      </w:r>
+      <w:r>
+        <w:t xml:space="preserve"> </w:t>
+      </w:r>
+      <w:r>
+        <w:rPr>
+          <w:rFonts w:ascii="Segoe UI Emoji" w:hAnsi="Segoe UI Emoji" w:cs="Segoe UI Emoji"/>
+        </w:rPr>
+        <w:t>🎚️</w:t>
+      </w:r>
+      <w:r>
+        <w:t xml:space="preserve"> </w:t>
+      </w:r>
+      <w:r>
+        <w:rPr>
+          <w:rFonts w:ascii="Segoe UI Emoji" w:hAnsi="Segoe UI Emoji" w:cs="Segoe UI Emoji"/>
+        </w:rPr>
+        <w:t>🎛️</w:t>
+      </w:r>
+      <w:r>
+        <w:t xml:space="preserve"> </w:t>
+      </w:r>
+      <w:r>
+        <w:rPr>
+          <w:rFonts w:ascii="Segoe UI Emoji" w:hAnsi="Segoe UI Emoji" w:cs="Segoe UI Emoji"/>
+        </w:rPr>
+        <w:t>📱</w:t>
+      </w:r>
+      <w:r>
+        <w:t xml:space="preserve"> </w:t>
+      </w:r>
+      <w:r>
+        <w:rPr>
+          <w:rFonts w:ascii="Segoe UI Emoji" w:hAnsi="Segoe UI Emoji" w:cs="Segoe UI Emoji"/>
+        </w:rPr>
+        <w:t>📲</w:t>
+      </w:r>
+      <w:r>
+        <w:t xml:space="preserve"> </w:t>
+      </w:r>
+      <w:r>
+        <w:rPr>
+          <w:rFonts w:ascii="Segoe UI Emoji" w:hAnsi="Segoe UI Emoji" w:cs="Segoe UI Emoji"/>
+        </w:rPr>
+        <w:t>📞</w:t>
+      </w:r>
+      <w:r>
+        <w:t xml:space="preserve"> </w:t>
+      </w:r>
+      <w:r>
+        <w:rPr>
+          <w:rFonts w:ascii="Segoe UI Emoji" w:hAnsi="Segoe UI Emoji" w:cs="Segoe UI Emoji"/>
+        </w:rPr>
+        <w:t>📟</w:t>
+      </w:r>
+      <w:r>
+        <w:t xml:space="preserve"> </w:t>
+      </w:r>
+      <w:r>
+        <w:rPr>
+          <w:rFonts w:ascii="Segoe UI Emoji" w:hAnsi="Segoe UI Emoji" w:cs="Segoe UI Emoji"/>
+        </w:rPr>
+        <w:t>📠</w:t>
+      </w:r>
+      <w:r>
+        <w:t xml:space="preserve"> </w:t>
+      </w:r>
+      <w:r>
+        <w:rPr>
+          <w:rFonts w:ascii="Segoe UI Emoji" w:hAnsi="Segoe UI Emoji" w:cs="Segoe UI Emoji"/>
+        </w:rPr>
+        <w:t>📺</w:t>
+      </w:r>
+      <w:r>
+        <w:t xml:space="preserve"> </w:t>
+      </w:r>
+      <w:r>
+        <w:rPr>
+          <w:rFonts w:ascii="Segoe UI Emoji" w:hAnsi="Segoe UI Emoji" w:cs="Segoe UI Emoji"/>
+        </w:rPr>
+        <w:t>🎧</w:t>
+      </w:r>
+      <w:r>
+        <w:t xml:space="preserve"> </w:t>
+      </w:r>
+      <w:r>
+        <w:rPr>
+          <w:rFonts w:ascii="Segoe UI Emoji" w:hAnsi="Segoe UI Emoji" w:cs="Segoe UI Emoji"/>
+        </w:rPr>
+        <w:t>📻</w:t>
+      </w:r>
+      <w:r>
+        <w:t xml:space="preserve"> </w:t>
+      </w:r>
+      <w:r>
+        <w:rPr>
+          <w:rFonts w:ascii="Segoe UI Emoji" w:hAnsi="Segoe UI Emoji" w:cs="Segoe UI Emoji"/>
+        </w:rPr>
+        <w:t>🎙️</w:t>
+      </w:r>
+      <w:r>
+        <w:t xml:space="preserve"> </w:t>
+      </w:r>
+      <w:r>
+        <w:rPr>
+          <w:rFonts w:ascii="Segoe UI Emoji" w:hAnsi="Segoe UI Emoji" w:cs="Segoe UI Emoji"/>
+        </w:rPr>
+        <w:t>🎚️</w:t>
+      </w:r>
+      <w:r>
+        <w:t xml:space="preserve"> </w:t>
+      </w:r>
+      <w:r>
+        <w:rPr>
+          <w:rFonts w:ascii="Segoe UI Emoji" w:hAnsi="Segoe UI Emoji" w:cs="Segoe UI Emoji"/>
+        </w:rPr>
+        <w:t>🎛️</w:t>
+      </w:r>
+      <w:r>
+        <w:t xml:space="preserve"> </w:t>
+      </w:r>
+      <w:r>
+        <w:rPr>
+          <w:rFonts w:ascii="Segoe UI Emoji" w:hAnsi="Segoe UI Emoji" w:cs="Segoe UI Emoji"/>
+        </w:rPr>
+        <w:t>📡</w:t>
+      </w:r>
+      <w:r>
+        <w:t xml:space="preserve"> </w:t>
+      </w:r>
+      <w:r>
+        <w:rPr>
+          <w:rFonts w:ascii="Segoe UI Emoji" w:hAnsi="Segoe UI Emoji" w:cs="Segoe UI Emoji"/>
+        </w:rPr>
+        <w:t>🖥️</w:t>
+      </w:r>
+      <w:r>
+        <w:t xml:space="preserve"> </w:t>
+      </w:r>
+      <w:r>
+        <w:rPr>
+          <w:rFonts w:ascii="Segoe UI Emoji" w:hAnsi="Segoe UI Emoji" w:cs="Segoe UI Emoji"/>
+        </w:rPr>
+        <w:t>💽</w:t>
+      </w:r>
+      <w:r>
+        <w:t xml:space="preserve"> </w:t>
+      </w:r>
+      <w:r>
+        <w:rPr>
+          <w:rFonts w:ascii="Segoe UI Emoji" w:hAnsi="Segoe UI Emoji" w:cs="Segoe UI Emoji"/>
+        </w:rPr>
+        <w:t>💾</w:t>
+      </w:r>
+      <w:r>
+        <w:t xml:space="preserve"> </w:t>
+      </w:r>
+      <w:r>
+        <w:rPr>
+          <w:rFonts w:ascii="Segoe UI Emoji" w:hAnsi="Segoe UI Emoji" w:cs="Segoe UI Emoji"/>
+        </w:rPr>
+        <w:t>💿</w:t>
+      </w:r>
+      <w:r>
+        <w:t xml:space="preserve"> </w:t>
+      </w:r>
+      <w:r>
+        <w:rPr>
+          <w:rFonts w:ascii="Segoe UI Emoji" w:hAnsi="Segoe UI Emoji" w:cs="Segoe UI Emoji"/>
+        </w:rPr>
+        <w:t>📀</w:t>
+      </w:r>
+      <w:r>
+        <w:t xml:space="preserve"> </w:t>
+      </w:r>
+      <w:r>
+        <w:rPr>
+          <w:rFonts w:ascii="Segoe UI Emoji" w:hAnsi="Segoe UI Emoji" w:cs="Segoe UI Emoji"/>
+        </w:rPr>
+        <w:t>📼</w:t>
+      </w:r>
+      <w:r>
+        <w:t xml:space="preserve"> </w:t>
+      </w:r>
+      <w:r>
+        <w:rPr>
+          <w:rFonts w:ascii="Segoe UI Emoji" w:hAnsi="Segoe UI Emoji" w:cs="Segoe UI Emoji"/>
+        </w:rPr>
+        <w:t>📷</w:t>
+      </w:r>
+      <w:r>
+        <w:t xml:space="preserve"> </w:t>
+      </w:r>
+      <w:r>
+        <w:rPr>
+          <w:rFonts w:ascii="Segoe UI Emoji" w:hAnsi="Segoe UI Emoji" w:cs="Segoe UI Emoji"/>
+        </w:rPr>
+        <w:t>📸</w:t>
+      </w:r>
+      <w:r>
+        <w:t xml:space="preserve"> </w:t>
+      </w:r>
+      <w:r>
+        <w:rPr>
+          <w:rFonts w:ascii="Segoe UI Emoji" w:hAnsi="Segoe UI Emoji" w:cs="Segoe UI Emoji"/>
+        </w:rPr>
+        <w:t>📹</w:t>
+      </w:r>
+      <w:r>
+        <w:t xml:space="preserve"> </w:t>
+      </w:r>
+      <w:r>
+        <w:rPr>
+          <w:rFonts w:ascii="Segoe UI Emoji" w:hAnsi="Segoe UI Emoji" w:cs="Segoe UI Emoji"/>
+        </w:rPr>
+        <w:t>🎥</w:t>
+      </w:r>
+      <w:r>
+        <w:t xml:space="preserve"> </w:t>
+      </w:r>
+      <w:r>
+        <w:rPr>
+          <w:rFonts w:ascii="Segoe UI Emoji" w:hAnsi="Segoe UI Emoji" w:cs="Segoe UI Emoji"/>
+        </w:rPr>
+        <w:t>🎞️</w:t>
+      </w:r>
+      <w:r>
+        <w:t xml:space="preserve"> </w:t>
+      </w:r>
+      <w:r>
+        <w:rPr>
+          <w:rFonts w:ascii="Segoe UI Emoji" w:hAnsi="Segoe UI Emoji" w:cs="Segoe UI Emoji"/>
+        </w:rPr>
+        <w:t>📼</w:t>
+      </w:r>
+      <w:r>
+        <w:t xml:space="preserve"> </w:t>
+      </w:r>
+      <w:r>
+        <w:rPr>
+          <w:rFonts w:ascii="Segoe UI Emoji" w:hAnsi="Segoe UI Emoji" w:cs="Segoe UI Emoji"/>
+        </w:rPr>
+        <w:t>📷</w:t>
+      </w:r>
+      <w:r>
+        <w:t xml:space="preserve"> </w:t>
+      </w:r>
+      <w:r>
+        <w:rPr>
+          <w:rFonts w:ascii="Segoe UI Emoji" w:hAnsi="Segoe UI Emoji" w:cs="Segoe UI Emoji"/>
+        </w:rPr>
+        <w:t>📸</w:t>
+      </w:r>
+      <w:r>
+        <w:t xml:space="preserve"> </w:t>
+      </w:r>
+      <w:r>
+        <w:rPr>
+          <w:rFonts w:ascii="Segoe UI Emoji" w:hAnsi="Segoe UI Emoji" w:cs="Segoe UI Emoji"/>
+        </w:rPr>
+        <w:t>📹</w:t>
+      </w:r>
+      <w:r>
+        <w:t xml:space="preserve"> </w:t>
+      </w:r>
+      <w:r>
+        <w:rPr>
+          <w:rFonts w:ascii="Segoe UI Emoji" w:hAnsi="Segoe UI Emoji" w:cs="Segoe UI Emoji"/>
+        </w:rPr>
+        <w:t>🎥</w:t>
+      </w:r>
+      <w:r>
+        <w:t xml:space="preserve"> </w:t>
+      </w:r>
+      <w:r>
+        <w:rPr>
+          <w:rFonts w:ascii="Segoe UI Emoji" w:hAnsi="Segoe UI Emoji" w:cs="Segoe UI Emoji"/>
+        </w:rPr>
+        <w:t>🎞️</w:t>
+      </w:r>
+      <w:r>
+        <w:t xml:space="preserve"> </w:t>
+      </w:r>
+      <w:r>
+        <w:rPr>
+          <w:rFonts w:ascii="Segoe UI Emoji" w:hAnsi="Segoe UI Emoji" w:cs="Segoe UI Emoji"/>
+        </w:rPr>
+        <w:t>🔬</w:t>
+      </w:r>
+      <w:r>
+        <w:t xml:space="preserve"> </w:t>
+      </w:r>
+      <w:r>
+        <w:rPr>
+          <w:rFonts w:ascii="Segoe UI Emoji" w:hAnsi="Segoe UI Emoji" w:cs="Segoe UI Emoji"/>
+        </w:rPr>
+        <w:t>🔭</w:t>
+      </w:r>
+      <w:r>
+        <w:t xml:space="preserve"> </w:t>
+      </w:r>
+      <w:r>
+        <w:rPr>
+          <w:rFonts w:ascii="Segoe UI Emoji" w:hAnsi="Segoe UI Emoji" w:cs="Segoe UI Emoji"/>
+        </w:rPr>
+        <w:t>🔍</w:t>
+      </w:r>
+      <w:r>
+        <w:t xml:space="preserve"> </w:t>
+      </w:r>
+      <w:r>
+        <w:rPr>
+          <w:rFonts w:ascii="Segoe UI Emoji" w:hAnsi="Segoe UI Emoji" w:cs="Segoe UI Emoji"/>
+        </w:rPr>
+        <w:t>🕳️</w:t>
+      </w:r>
+      <w:r>
+        <w:t xml:space="preserve"> </w:t>
+      </w:r>
+      <w:r>
+        <w:rPr>
+          <w:rFonts w:ascii="Segoe UI Emoji" w:hAnsi="Segoe UI Emoji" w:cs="Segoe UI Emoji"/>
+        </w:rPr>
+        <w:t>🗝️</w:t>
+      </w:r>
+      <w:r>
+        <w:t xml:space="preserve"> </w:t>
+      </w:r>
+      <w:r>
+        <w:rPr>
+          <w:rFonts w:ascii="Segoe UI Emoji" w:hAnsi="Segoe UI Emoji" w:cs="Segoe UI Emoji"/>
+        </w:rPr>
+        <w:t>🔑</w:t>
+      </w:r>
+      <w:r>
+        <w:t xml:space="preserve"> </w:t>
+      </w:r>
+      <w:r>
+        <w:rPr>
+          <w:rFonts w:ascii="Segoe UI Emoji" w:hAnsi="Segoe UI Emoji" w:cs="Segoe UI Emoji"/>
+        </w:rPr>
+        <w:t>🔒</w:t>
+      </w:r>
+      <w:r>
+        <w:t xml:space="preserve"> </w:t>
       </w:r>
     </w:p>
     <w:sectPr>
@@ -740,7 +2720,6 @@
   <w:style w:type="character" w:default="1" w:styleId="DefaultParagraphFont">
     <w:name w:val="Default Paragraph Font"/>
     <w:uiPriority w:val="1"/>
-    <w:semiHidden/>
     <w:unhideWhenUsed/>
   </w:style>
   <w:style w:type="table" w:default="1" w:styleId="TableNormal">

</xml_diff>

<commit_message>
Knowledge file page fixes (#146)
Side nav UX improvement, file page UI bug fix.
</commit_message>
<xml_diff>
--- a/docs/knowledge/entry/test.docx
+++ b/docs/knowledge/entry/test.docx
@@ -125,7 +125,1987 @@
           <w:u w:val="single"/>
           <w:lang w:val="en-US"/>
         </w:rPr>
-        <w:t>This is underline text</w:t>
+        <w:t xml:space="preserve">This is </w:t>
+      </w:r>
+      <w:proofErr w:type="gramStart"/>
+      <w:r>
+        <w:rPr>
+          <w:u w:val="single"/>
+          <w:lang w:val="en-US"/>
+        </w:rPr>
+        <w:t>underline</w:t>
+      </w:r>
+      <w:proofErr w:type="gramEnd"/>
+      <w:r>
+        <w:rPr>
+          <w:u w:val="single"/>
+          <w:lang w:val="en-US"/>
+        </w:rPr>
+        <w:t xml:space="preserve"> text</w:t>
+      </w:r>
+    </w:p>
+    <w:p>
+      <w:r>
+        <w:rPr>
+          <w:rFonts w:ascii="Segoe UI Emoji" w:hAnsi="Segoe UI Emoji" w:cs="Segoe UI Emoji"/>
+        </w:rPr>
+        <w:t>😀</w:t>
+      </w:r>
+      <w:r>
+        <w:t xml:space="preserve"> </w:t>
+      </w:r>
+      <w:r>
+        <w:rPr>
+          <w:rFonts w:ascii="Segoe UI Emoji" w:hAnsi="Segoe UI Emoji" w:cs="Segoe UI Emoji"/>
+        </w:rPr>
+        <w:t>😃</w:t>
+      </w:r>
+      <w:r>
+        <w:t xml:space="preserve"> </w:t>
+      </w:r>
+      <w:r>
+        <w:rPr>
+          <w:rFonts w:ascii="Segoe UI Emoji" w:hAnsi="Segoe UI Emoji" w:cs="Segoe UI Emoji"/>
+        </w:rPr>
+        <w:t>😄</w:t>
+      </w:r>
+      <w:r>
+        <w:t xml:space="preserve"> </w:t>
+      </w:r>
+      <w:r>
+        <w:rPr>
+          <w:rFonts w:ascii="Segoe UI Emoji" w:hAnsi="Segoe UI Emoji" w:cs="Segoe UI Emoji"/>
+        </w:rPr>
+        <w:t>😁</w:t>
+      </w:r>
+      <w:r>
+        <w:t xml:space="preserve"> </w:t>
+      </w:r>
+      <w:r>
+        <w:rPr>
+          <w:rFonts w:ascii="Segoe UI Emoji" w:hAnsi="Segoe UI Emoji" w:cs="Segoe UI Emoji"/>
+        </w:rPr>
+        <w:t>😆</w:t>
+      </w:r>
+      <w:r>
+        <w:t xml:space="preserve"> </w:t>
+      </w:r>
+      <w:r>
+        <w:rPr>
+          <w:rFonts w:ascii="Segoe UI Emoji" w:hAnsi="Segoe UI Emoji" w:cs="Segoe UI Emoji"/>
+        </w:rPr>
+        <w:t>😅</w:t>
+      </w:r>
+      <w:r>
+        <w:t xml:space="preserve"> </w:t>
+      </w:r>
+      <w:r>
+        <w:rPr>
+          <w:rFonts w:ascii="Segoe UI Emoji" w:hAnsi="Segoe UI Emoji" w:cs="Segoe UI Emoji"/>
+        </w:rPr>
+        <w:t>😂</w:t>
+      </w:r>
+      <w:r>
+        <w:t xml:space="preserve"> </w:t>
+      </w:r>
+      <w:r>
+        <w:rPr>
+          <w:rFonts w:ascii="Segoe UI Emoji" w:hAnsi="Segoe UI Emoji" w:cs="Segoe UI Emoji"/>
+        </w:rPr>
+        <w:t>🤣</w:t>
+      </w:r>
+      <w:r>
+        <w:t xml:space="preserve"> </w:t>
+      </w:r>
+      <w:r>
+        <w:rPr>
+          <w:rFonts w:ascii="Segoe UI Emoji" w:hAnsi="Segoe UI Emoji" w:cs="Segoe UI Emoji"/>
+        </w:rPr>
+        <w:t>😊</w:t>
+      </w:r>
+      <w:r>
+        <w:t xml:space="preserve"> </w:t>
+      </w:r>
+      <w:r>
+        <w:rPr>
+          <w:rFonts w:ascii="Segoe UI Emoji" w:hAnsi="Segoe UI Emoji" w:cs="Segoe UI Emoji"/>
+        </w:rPr>
+        <w:t>😇</w:t>
+      </w:r>
+      <w:r>
+        <w:t xml:space="preserve"> </w:t>
+      </w:r>
+      <w:r>
+        <w:rPr>
+          <w:rFonts w:ascii="Segoe UI Emoji" w:hAnsi="Segoe UI Emoji" w:cs="Segoe UI Emoji"/>
+        </w:rPr>
+        <w:t>🙂</w:t>
+      </w:r>
+      <w:r>
+        <w:t xml:space="preserve"> </w:t>
+      </w:r>
+      <w:r>
+        <w:rPr>
+          <w:rFonts w:ascii="Segoe UI Emoji" w:hAnsi="Segoe UI Emoji" w:cs="Segoe UI Emoji"/>
+        </w:rPr>
+        <w:t>🙃</w:t>
+      </w:r>
+      <w:r>
+        <w:t xml:space="preserve"> </w:t>
+      </w:r>
+      <w:r>
+        <w:rPr>
+          <w:rFonts w:ascii="Segoe UI Emoji" w:hAnsi="Segoe UI Emoji" w:cs="Segoe UI Emoji"/>
+        </w:rPr>
+        <w:t>😉</w:t>
+      </w:r>
+      <w:r>
+        <w:t xml:space="preserve"> </w:t>
+      </w:r>
+      <w:r>
+        <w:rPr>
+          <w:rFonts w:ascii="Segoe UI Emoji" w:hAnsi="Segoe UI Emoji" w:cs="Segoe UI Emoji"/>
+        </w:rPr>
+        <w:t>😌</w:t>
+      </w:r>
+      <w:r>
+        <w:t xml:space="preserve"> </w:t>
+      </w:r>
+      <w:r>
+        <w:rPr>
+          <w:rFonts w:ascii="Segoe UI Emoji" w:hAnsi="Segoe UI Emoji" w:cs="Segoe UI Emoji"/>
+        </w:rPr>
+        <w:t>😍</w:t>
+      </w:r>
+      <w:r>
+        <w:t xml:space="preserve"> </w:t>
+      </w:r>
+      <w:r>
+        <w:rPr>
+          <w:rFonts w:ascii="Segoe UI Emoji" w:hAnsi="Segoe UI Emoji" w:cs="Segoe UI Emoji"/>
+        </w:rPr>
+        <w:t>🥰</w:t>
+      </w:r>
+      <w:r>
+        <w:t xml:space="preserve"> </w:t>
+      </w:r>
+      <w:r>
+        <w:rPr>
+          <w:rFonts w:ascii="Segoe UI Emoji" w:hAnsi="Segoe UI Emoji" w:cs="Segoe UI Emoji"/>
+        </w:rPr>
+        <w:t>😘</w:t>
+      </w:r>
+      <w:r>
+        <w:t xml:space="preserve"> </w:t>
+      </w:r>
+      <w:r>
+        <w:rPr>
+          <w:rFonts w:ascii="Segoe UI Emoji" w:hAnsi="Segoe UI Emoji" w:cs="Segoe UI Emoji"/>
+        </w:rPr>
+        <w:t>😗</w:t>
+      </w:r>
+      <w:r>
+        <w:t xml:space="preserve"> </w:t>
+      </w:r>
+      <w:r>
+        <w:rPr>
+          <w:rFonts w:ascii="Segoe UI Emoji" w:hAnsi="Segoe UI Emoji" w:cs="Segoe UI Emoji"/>
+        </w:rPr>
+        <w:t>😙</w:t>
+      </w:r>
+      <w:r>
+        <w:t xml:space="preserve"> </w:t>
+      </w:r>
+      <w:r>
+        <w:rPr>
+          <w:rFonts w:ascii="Segoe UI Emoji" w:hAnsi="Segoe UI Emoji" w:cs="Segoe UI Emoji"/>
+        </w:rPr>
+        <w:t>😚</w:t>
+      </w:r>
+      <w:r>
+        <w:t xml:space="preserve"> </w:t>
+      </w:r>
+      <w:r>
+        <w:rPr>
+          <w:rFonts w:ascii="Segoe UI Emoji" w:hAnsi="Segoe UI Emoji" w:cs="Segoe UI Emoji"/>
+        </w:rPr>
+        <w:t>😋</w:t>
+      </w:r>
+      <w:r>
+        <w:t xml:space="preserve"> </w:t>
+      </w:r>
+      <w:r>
+        <w:rPr>
+          <w:rFonts w:ascii="Segoe UI Emoji" w:hAnsi="Segoe UI Emoji" w:cs="Segoe UI Emoji"/>
+        </w:rPr>
+        <w:t>😛</w:t>
+      </w:r>
+      <w:r>
+        <w:t xml:space="preserve"> </w:t>
+      </w:r>
+      <w:r>
+        <w:rPr>
+          <w:rFonts w:ascii="Segoe UI Emoji" w:hAnsi="Segoe UI Emoji" w:cs="Segoe UI Emoji"/>
+        </w:rPr>
+        <w:t>😝</w:t>
+      </w:r>
+      <w:r>
+        <w:t xml:space="preserve"> </w:t>
+      </w:r>
+      <w:r>
+        <w:rPr>
+          <w:rFonts w:ascii="Segoe UI Emoji" w:hAnsi="Segoe UI Emoji" w:cs="Segoe UI Emoji"/>
+        </w:rPr>
+        <w:t>😜</w:t>
+      </w:r>
+      <w:r>
+        <w:t xml:space="preserve"> </w:t>
+      </w:r>
+      <w:r>
+        <w:rPr>
+          <w:rFonts w:ascii="Segoe UI Emoji" w:hAnsi="Segoe UI Emoji" w:cs="Segoe UI Emoji"/>
+        </w:rPr>
+        <w:t>🤪</w:t>
+      </w:r>
+      <w:r>
+        <w:t xml:space="preserve"> </w:t>
+      </w:r>
+      <w:r>
+        <w:rPr>
+          <w:rFonts w:ascii="Segoe UI Emoji" w:hAnsi="Segoe UI Emoji" w:cs="Segoe UI Emoji"/>
+        </w:rPr>
+        <w:t>🤨</w:t>
+      </w:r>
+      <w:r>
+        <w:t xml:space="preserve"> </w:t>
+      </w:r>
+      <w:r>
+        <w:rPr>
+          <w:rFonts w:ascii="Segoe UI Emoji" w:hAnsi="Segoe UI Emoji" w:cs="Segoe UI Emoji"/>
+        </w:rPr>
+        <w:t>🧐</w:t>
+      </w:r>
+      <w:r>
+        <w:t xml:space="preserve"> </w:t>
+      </w:r>
+      <w:r>
+        <w:rPr>
+          <w:rFonts w:ascii="Segoe UI Emoji" w:hAnsi="Segoe UI Emoji" w:cs="Segoe UI Emoji"/>
+        </w:rPr>
+        <w:t>🤓</w:t>
+      </w:r>
+      <w:r>
+        <w:t xml:space="preserve"> </w:t>
+      </w:r>
+      <w:r>
+        <w:rPr>
+          <w:rFonts w:ascii="Segoe UI Emoji" w:hAnsi="Segoe UI Emoji" w:cs="Segoe UI Emoji"/>
+        </w:rPr>
+        <w:t>😎</w:t>
+      </w:r>
+      <w:r>
+        <w:t xml:space="preserve"> </w:t>
+      </w:r>
+      <w:r>
+        <w:rPr>
+          <w:rFonts w:ascii="Segoe UI Emoji" w:hAnsi="Segoe UI Emoji" w:cs="Segoe UI Emoji"/>
+        </w:rPr>
+        <w:t>🥸</w:t>
+      </w:r>
+      <w:r>
+        <w:t xml:space="preserve"> </w:t>
+      </w:r>
+      <w:r>
+        <w:rPr>
+          <w:rFonts w:ascii="Segoe UI Emoji" w:hAnsi="Segoe UI Emoji" w:cs="Segoe UI Emoji"/>
+        </w:rPr>
+        <w:t>🤩</w:t>
+      </w:r>
+      <w:r>
+        <w:t xml:space="preserve"> </w:t>
+      </w:r>
+      <w:r>
+        <w:rPr>
+          <w:rFonts w:ascii="Segoe UI Emoji" w:hAnsi="Segoe UI Emoji" w:cs="Segoe UI Emoji"/>
+        </w:rPr>
+        <w:t>🥳</w:t>
+      </w:r>
+      <w:r>
+        <w:t xml:space="preserve"> </w:t>
+      </w:r>
+      <w:r>
+        <w:rPr>
+          <w:rFonts w:ascii="Segoe UI Emoji" w:hAnsi="Segoe UI Emoji" w:cs="Segoe UI Emoji"/>
+        </w:rPr>
+        <w:t>😏</w:t>
+      </w:r>
+      <w:r>
+        <w:t xml:space="preserve"> </w:t>
+      </w:r>
+      <w:r>
+        <w:rPr>
+          <w:rFonts w:ascii="Segoe UI Emoji" w:hAnsi="Segoe UI Emoji" w:cs="Segoe UI Emoji"/>
+        </w:rPr>
+        <w:t>😒</w:t>
+      </w:r>
+      <w:r>
+        <w:t xml:space="preserve"> </w:t>
+      </w:r>
+      <w:r>
+        <w:rPr>
+          <w:rFonts w:ascii="Segoe UI Emoji" w:hAnsi="Segoe UI Emoji" w:cs="Segoe UI Emoji"/>
+        </w:rPr>
+        <w:t>😞</w:t>
+      </w:r>
+      <w:r>
+        <w:t xml:space="preserve"> </w:t>
+      </w:r>
+      <w:r>
+        <w:rPr>
+          <w:rFonts w:ascii="Segoe UI Emoji" w:hAnsi="Segoe UI Emoji" w:cs="Segoe UI Emoji"/>
+        </w:rPr>
+        <w:t>😔</w:t>
+      </w:r>
+      <w:r>
+        <w:t xml:space="preserve"> </w:t>
+      </w:r>
+      <w:r>
+        <w:rPr>
+          <w:rFonts w:ascii="Segoe UI Emoji" w:hAnsi="Segoe UI Emoji" w:cs="Segoe UI Emoji"/>
+        </w:rPr>
+        <w:t>😟</w:t>
+      </w:r>
+      <w:r>
+        <w:t xml:space="preserve"> </w:t>
+      </w:r>
+      <w:r>
+        <w:rPr>
+          <w:rFonts w:ascii="Segoe UI Emoji" w:hAnsi="Segoe UI Emoji" w:cs="Segoe UI Emoji"/>
+        </w:rPr>
+        <w:t>😕</w:t>
+      </w:r>
+      <w:r>
+        <w:t xml:space="preserve"> </w:t>
+      </w:r>
+      <w:r>
+        <w:rPr>
+          <w:rFonts w:ascii="Segoe UI Emoji" w:hAnsi="Segoe UI Emoji" w:cs="Segoe UI Emoji"/>
+        </w:rPr>
+        <w:t>🙁</w:t>
+      </w:r>
+      <w:r>
+        <w:t xml:space="preserve"> </w:t>
+      </w:r>
+      <w:r>
+        <w:rPr>
+          <w:rFonts w:ascii="Segoe UI Emoji" w:hAnsi="Segoe UI Emoji" w:cs="Segoe UI Emoji"/>
+        </w:rPr>
+        <w:t>☹️</w:t>
+      </w:r>
+      <w:r>
+        <w:t xml:space="preserve"> </w:t>
+      </w:r>
+      <w:r>
+        <w:rPr>
+          <w:rFonts w:ascii="Segoe UI Emoji" w:hAnsi="Segoe UI Emoji" w:cs="Segoe UI Emoji"/>
+        </w:rPr>
+        <w:t>😣</w:t>
+      </w:r>
+      <w:r>
+        <w:t xml:space="preserve"> </w:t>
+      </w:r>
+      <w:r>
+        <w:rPr>
+          <w:rFonts w:ascii="Segoe UI Emoji" w:hAnsi="Segoe UI Emoji" w:cs="Segoe UI Emoji"/>
+        </w:rPr>
+        <w:t>😖</w:t>
+      </w:r>
+      <w:r>
+        <w:t xml:space="preserve"> </w:t>
+      </w:r>
+      <w:r>
+        <w:rPr>
+          <w:rFonts w:ascii="Segoe UI Emoji" w:hAnsi="Segoe UI Emoji" w:cs="Segoe UI Emoji"/>
+        </w:rPr>
+        <w:t>😫</w:t>
+      </w:r>
+      <w:r>
+        <w:t xml:space="preserve"> </w:t>
+      </w:r>
+      <w:r>
+        <w:rPr>
+          <w:rFonts w:ascii="Segoe UI Emoji" w:hAnsi="Segoe UI Emoji" w:cs="Segoe UI Emoji"/>
+        </w:rPr>
+        <w:t>😩</w:t>
+      </w:r>
+      <w:r>
+        <w:t xml:space="preserve"> </w:t>
+      </w:r>
+      <w:r>
+        <w:rPr>
+          <w:rFonts w:ascii="Segoe UI Emoji" w:hAnsi="Segoe UI Emoji" w:cs="Segoe UI Emoji"/>
+        </w:rPr>
+        <w:t>🥺</w:t>
+      </w:r>
+      <w:r>
+        <w:t xml:space="preserve"> </w:t>
+      </w:r>
+      <w:r>
+        <w:rPr>
+          <w:rFonts w:ascii="Segoe UI Emoji" w:hAnsi="Segoe UI Emoji" w:cs="Segoe UI Emoji"/>
+        </w:rPr>
+        <w:t>😢</w:t>
+      </w:r>
+      <w:r>
+        <w:t xml:space="preserve"> </w:t>
+      </w:r>
+      <w:r>
+        <w:rPr>
+          <w:rFonts w:ascii="Segoe UI Emoji" w:hAnsi="Segoe UI Emoji" w:cs="Segoe UI Emoji"/>
+        </w:rPr>
+        <w:t>😭</w:t>
+      </w:r>
+      <w:r>
+        <w:t xml:space="preserve"> </w:t>
+      </w:r>
+      <w:r>
+        <w:rPr>
+          <w:rFonts w:ascii="Segoe UI Emoji" w:hAnsi="Segoe UI Emoji" w:cs="Segoe UI Emoji"/>
+        </w:rPr>
+        <w:t>😤</w:t>
+      </w:r>
+      <w:r>
+        <w:t xml:space="preserve"> </w:t>
+      </w:r>
+      <w:r>
+        <w:rPr>
+          <w:rFonts w:ascii="Segoe UI Emoji" w:hAnsi="Segoe UI Emoji" w:cs="Segoe UI Emoji"/>
+        </w:rPr>
+        <w:t>😠</w:t>
+      </w:r>
+      <w:r>
+        <w:t xml:space="preserve"> </w:t>
+      </w:r>
+      <w:r>
+        <w:rPr>
+          <w:rFonts w:ascii="Segoe UI Emoji" w:hAnsi="Segoe UI Emoji" w:cs="Segoe UI Emoji"/>
+        </w:rPr>
+        <w:t>😡</w:t>
+      </w:r>
+      <w:r>
+        <w:t xml:space="preserve"> </w:t>
+      </w:r>
+      <w:r>
+        <w:rPr>
+          <w:rFonts w:ascii="Segoe UI Emoji" w:hAnsi="Segoe UI Emoji" w:cs="Segoe UI Emoji"/>
+        </w:rPr>
+        <w:t>🤬</w:t>
+      </w:r>
+      <w:r>
+        <w:t xml:space="preserve"> </w:t>
+      </w:r>
+      <w:r>
+        <w:rPr>
+          <w:rFonts w:ascii="Segoe UI Emoji" w:hAnsi="Segoe UI Emoji" w:cs="Segoe UI Emoji"/>
+        </w:rPr>
+        <w:t>🤯</w:t>
+      </w:r>
+      <w:r>
+        <w:t xml:space="preserve"> </w:t>
+      </w:r>
+      <w:r>
+        <w:rPr>
+          <w:rFonts w:ascii="Segoe UI Emoji" w:hAnsi="Segoe UI Emoji" w:cs="Segoe UI Emoji"/>
+        </w:rPr>
+        <w:t>😳</w:t>
+      </w:r>
+      <w:r>
+        <w:t xml:space="preserve"> </w:t>
+      </w:r>
+      <w:r>
+        <w:rPr>
+          <w:rFonts w:ascii="Segoe UI Emoji" w:hAnsi="Segoe UI Emoji" w:cs="Segoe UI Emoji"/>
+        </w:rPr>
+        <w:t>🥵</w:t>
+      </w:r>
+      <w:r>
+        <w:t xml:space="preserve"> </w:t>
+      </w:r>
+      <w:r>
+        <w:rPr>
+          <w:rFonts w:ascii="Segoe UI Emoji" w:hAnsi="Segoe UI Emoji" w:cs="Segoe UI Emoji"/>
+        </w:rPr>
+        <w:t>🥶</w:t>
+      </w:r>
+      <w:r>
+        <w:t xml:space="preserve"> </w:t>
+      </w:r>
+      <w:r>
+        <w:rPr>
+          <w:rFonts w:ascii="Segoe UI Emoji" w:hAnsi="Segoe UI Emoji" w:cs="Segoe UI Emoji"/>
+        </w:rPr>
+        <w:t>😱</w:t>
+      </w:r>
+      <w:r>
+        <w:t xml:space="preserve"> </w:t>
+      </w:r>
+      <w:r>
+        <w:rPr>
+          <w:rFonts w:ascii="Segoe UI Emoji" w:hAnsi="Segoe UI Emoji" w:cs="Segoe UI Emoji"/>
+        </w:rPr>
+        <w:t>😨</w:t>
+      </w:r>
+      <w:r>
+        <w:t xml:space="preserve"> </w:t>
+      </w:r>
+      <w:r>
+        <w:rPr>
+          <w:rFonts w:ascii="Segoe UI Emoji" w:hAnsi="Segoe UI Emoji" w:cs="Segoe UI Emoji"/>
+        </w:rPr>
+        <w:t>😰</w:t>
+      </w:r>
+      <w:r>
+        <w:t xml:space="preserve"> </w:t>
+      </w:r>
+      <w:r>
+        <w:rPr>
+          <w:rFonts w:ascii="Segoe UI Emoji" w:hAnsi="Segoe UI Emoji" w:cs="Segoe UI Emoji"/>
+        </w:rPr>
+        <w:t>😥</w:t>
+      </w:r>
+      <w:r>
+        <w:t xml:space="preserve"> </w:t>
+      </w:r>
+      <w:r>
+        <w:rPr>
+          <w:rFonts w:ascii="Segoe UI Emoji" w:hAnsi="Segoe UI Emoji" w:cs="Segoe UI Emoji"/>
+        </w:rPr>
+        <w:t>😓</w:t>
+      </w:r>
+      <w:r>
+        <w:t xml:space="preserve"> </w:t>
+      </w:r>
+      <w:r>
+        <w:rPr>
+          <w:rFonts w:ascii="Segoe UI Emoji" w:hAnsi="Segoe UI Emoji" w:cs="Segoe UI Emoji"/>
+        </w:rPr>
+        <w:t>🤗</w:t>
+      </w:r>
+      <w:r>
+        <w:t xml:space="preserve"> </w:t>
+      </w:r>
+      <w:r>
+        <w:rPr>
+          <w:rFonts w:ascii="Segoe UI Emoji" w:hAnsi="Segoe UI Emoji" w:cs="Segoe UI Emoji"/>
+        </w:rPr>
+        <w:t>🤔</w:t>
+      </w:r>
+      <w:r>
+        <w:t xml:space="preserve"> </w:t>
+      </w:r>
+      <w:r>
+        <w:rPr>
+          <w:rFonts w:ascii="Segoe UI Emoji" w:hAnsi="Segoe UI Emoji" w:cs="Segoe UI Emoji"/>
+        </w:rPr>
+        <w:t>🤭</w:t>
+      </w:r>
+      <w:r>
+        <w:t xml:space="preserve"> </w:t>
+      </w:r>
+      <w:r>
+        <w:rPr>
+          <w:rFonts w:ascii="Segoe UI Emoji" w:hAnsi="Segoe UI Emoji" w:cs="Segoe UI Emoji"/>
+        </w:rPr>
+        <w:t>🤫</w:t>
+      </w:r>
+      <w:r>
+        <w:t xml:space="preserve"> </w:t>
+      </w:r>
+      <w:r>
+        <w:rPr>
+          <w:rFonts w:ascii="Segoe UI Emoji" w:hAnsi="Segoe UI Emoji" w:cs="Segoe UI Emoji"/>
+        </w:rPr>
+        <w:t>🤥</w:t>
+      </w:r>
+      <w:r>
+        <w:t xml:space="preserve"> </w:t>
+      </w:r>
+      <w:r>
+        <w:rPr>
+          <w:rFonts w:ascii="Segoe UI Emoji" w:hAnsi="Segoe UI Emoji" w:cs="Segoe UI Emoji"/>
+        </w:rPr>
+        <w:t>😶</w:t>
+      </w:r>
+      <w:r>
+        <w:t xml:space="preserve"> </w:t>
+      </w:r>
+      <w:r>
+        <w:rPr>
+          <w:rFonts w:ascii="Segoe UI Emoji" w:hAnsi="Segoe UI Emoji" w:cs="Segoe UI Emoji"/>
+        </w:rPr>
+        <w:t>😐</w:t>
+      </w:r>
+      <w:r>
+        <w:t xml:space="preserve"> </w:t>
+      </w:r>
+      <w:r>
+        <w:rPr>
+          <w:rFonts w:ascii="Segoe UI Emoji" w:hAnsi="Segoe UI Emoji" w:cs="Segoe UI Emoji"/>
+        </w:rPr>
+        <w:t>😑</w:t>
+      </w:r>
+      <w:r>
+        <w:t xml:space="preserve"> </w:t>
+      </w:r>
+      <w:r>
+        <w:rPr>
+          <w:rFonts w:ascii="Segoe UI Emoji" w:hAnsi="Segoe UI Emoji" w:cs="Segoe UI Emoji"/>
+        </w:rPr>
+        <w:t>😬</w:t>
+      </w:r>
+      <w:r>
+        <w:t xml:space="preserve"> </w:t>
+      </w:r>
+      <w:r>
+        <w:rPr>
+          <w:rFonts w:ascii="Segoe UI Emoji" w:hAnsi="Segoe UI Emoji" w:cs="Segoe UI Emoji"/>
+        </w:rPr>
+        <w:t>🙄</w:t>
+      </w:r>
+      <w:r>
+        <w:t xml:space="preserve"> </w:t>
+      </w:r>
+      <w:r>
+        <w:rPr>
+          <w:rFonts w:ascii="Segoe UI Emoji" w:hAnsi="Segoe UI Emoji" w:cs="Segoe UI Emoji"/>
+        </w:rPr>
+        <w:t>😯</w:t>
+      </w:r>
+      <w:r>
+        <w:t xml:space="preserve"> </w:t>
+      </w:r>
+      <w:r>
+        <w:rPr>
+          <w:rFonts w:ascii="Segoe UI Emoji" w:hAnsi="Segoe UI Emoji" w:cs="Segoe UI Emoji"/>
+        </w:rPr>
+        <w:t>😲</w:t>
+      </w:r>
+      <w:r>
+        <w:t xml:space="preserve"> </w:t>
+      </w:r>
+      <w:r>
+        <w:rPr>
+          <w:rFonts w:ascii="Segoe UI Emoji" w:hAnsi="Segoe UI Emoji" w:cs="Segoe UI Emoji"/>
+        </w:rPr>
+        <w:t>🤐</w:t>
+      </w:r>
+      <w:r>
+        <w:t xml:space="preserve"> </w:t>
+      </w:r>
+      <w:r>
+        <w:rPr>
+          <w:rFonts w:ascii="Segoe UI Emoji" w:hAnsi="Segoe UI Emoji" w:cs="Segoe UI Emoji"/>
+        </w:rPr>
+        <w:t>🤧</w:t>
+      </w:r>
+      <w:r>
+        <w:t xml:space="preserve"> </w:t>
+      </w:r>
+      <w:r>
+        <w:rPr>
+          <w:rFonts w:ascii="Segoe UI Emoji" w:hAnsi="Segoe UI Emoji" w:cs="Segoe UI Emoji"/>
+        </w:rPr>
+        <w:t>😷</w:t>
+      </w:r>
+      <w:r>
+        <w:t xml:space="preserve"> </w:t>
+      </w:r>
+      <w:r>
+        <w:rPr>
+          <w:rFonts w:ascii="Segoe UI Emoji" w:hAnsi="Segoe UI Emoji" w:cs="Segoe UI Emoji"/>
+        </w:rPr>
+        <w:t>🤢</w:t>
+      </w:r>
+      <w:r>
+        <w:t xml:space="preserve"> </w:t>
+      </w:r>
+      <w:r>
+        <w:rPr>
+          <w:rFonts w:ascii="Segoe UI Emoji" w:hAnsi="Segoe UI Emoji" w:cs="Segoe UI Emoji"/>
+        </w:rPr>
+        <w:t>😓</w:t>
+      </w:r>
+      <w:r>
+        <w:t xml:space="preserve"> </w:t>
+      </w:r>
+      <w:r>
+        <w:rPr>
+          <w:rFonts w:ascii="Segoe UI Emoji" w:hAnsi="Segoe UI Emoji" w:cs="Segoe UI Emoji"/>
+        </w:rPr>
+        <w:t>🤮</w:t>
+      </w:r>
+      <w:r>
+        <w:t xml:space="preserve"> </w:t>
+      </w:r>
+      <w:r>
+        <w:rPr>
+          <w:rFonts w:ascii="Segoe UI Emoji" w:hAnsi="Segoe UI Emoji" w:cs="Segoe UI Emoji"/>
+        </w:rPr>
+        <w:t>🤧</w:t>
+      </w:r>
+      <w:r>
+        <w:t xml:space="preserve"> </w:t>
+      </w:r>
+      <w:r>
+        <w:rPr>
+          <w:rFonts w:ascii="Segoe UI Emoji" w:hAnsi="Segoe UI Emoji" w:cs="Segoe UI Emoji"/>
+        </w:rPr>
+        <w:t>🥵</w:t>
+      </w:r>
+      <w:r>
+        <w:t xml:space="preserve"> </w:t>
+      </w:r>
+      <w:r>
+        <w:rPr>
+          <w:rFonts w:ascii="Segoe UI Emoji" w:hAnsi="Segoe UI Emoji" w:cs="Segoe UI Emoji"/>
+        </w:rPr>
+        <w:t>🥶</w:t>
+      </w:r>
+      <w:r>
+        <w:t xml:space="preserve"> </w:t>
+      </w:r>
+      <w:r>
+        <w:rPr>
+          <w:rFonts w:ascii="Segoe UI Emoji" w:hAnsi="Segoe UI Emoji" w:cs="Segoe UI Emoji"/>
+        </w:rPr>
+        <w:t>🤒</w:t>
+      </w:r>
+      <w:r>
+        <w:t xml:space="preserve"> </w:t>
+      </w:r>
+      <w:r>
+        <w:rPr>
+          <w:rFonts w:ascii="Segoe UI Emoji" w:hAnsi="Segoe UI Emoji" w:cs="Segoe UI Emoji"/>
+        </w:rPr>
+        <w:t>🤕</w:t>
+      </w:r>
+      <w:r>
+        <w:t xml:space="preserve"> </w:t>
+      </w:r>
+      <w:r>
+        <w:rPr>
+          <w:rFonts w:ascii="Segoe UI Emoji" w:hAnsi="Segoe UI Emoji" w:cs="Segoe UI Emoji"/>
+        </w:rPr>
+        <w:t>🤑</w:t>
+      </w:r>
+      <w:r>
+        <w:t xml:space="preserve"> </w:t>
+      </w:r>
+      <w:r>
+        <w:rPr>
+          <w:rFonts w:ascii="Segoe UI Emoji" w:hAnsi="Segoe UI Emoji" w:cs="Segoe UI Emoji"/>
+        </w:rPr>
+        <w:t>🤠</w:t>
+      </w:r>
+      <w:r>
+        <w:t xml:space="preserve"> </w:t>
+      </w:r>
+      <w:r>
+        <w:rPr>
+          <w:rFonts w:ascii="Segoe UI Emoji" w:hAnsi="Segoe UI Emoji" w:cs="Segoe UI Emoji"/>
+        </w:rPr>
+        <w:t>😈</w:t>
+      </w:r>
+      <w:r>
+        <w:t xml:space="preserve"> </w:t>
+      </w:r>
+      <w:r>
+        <w:rPr>
+          <w:rFonts w:ascii="Segoe UI Emoji" w:hAnsi="Segoe UI Emoji" w:cs="Segoe UI Emoji"/>
+        </w:rPr>
+        <w:t>👿</w:t>
+      </w:r>
+      <w:r>
+        <w:t xml:space="preserve"> </w:t>
+      </w:r>
+      <w:r>
+        <w:rPr>
+          <w:rFonts w:ascii="Segoe UI Emoji" w:hAnsi="Segoe UI Emoji" w:cs="Segoe UI Emoji"/>
+        </w:rPr>
+        <w:t>👹</w:t>
+      </w:r>
+      <w:r>
+        <w:t xml:space="preserve"> </w:t>
+      </w:r>
+      <w:r>
+        <w:rPr>
+          <w:rFonts w:ascii="Segoe UI Emoji" w:hAnsi="Segoe UI Emoji" w:cs="Segoe UI Emoji"/>
+        </w:rPr>
+        <w:t>👺</w:t>
+      </w:r>
+      <w:r>
+        <w:t xml:space="preserve"> </w:t>
+      </w:r>
+      <w:r>
+        <w:rPr>
+          <w:rFonts w:ascii="Segoe UI Emoji" w:hAnsi="Segoe UI Emoji" w:cs="Segoe UI Emoji"/>
+        </w:rPr>
+        <w:t>🤡</w:t>
+      </w:r>
+      <w:r>
+        <w:t xml:space="preserve"> </w:t>
+      </w:r>
+      <w:r>
+        <w:rPr>
+          <w:rFonts w:ascii="Segoe UI Emoji" w:hAnsi="Segoe UI Emoji" w:cs="Segoe UI Emoji"/>
+        </w:rPr>
+        <w:t>💩</w:t>
+      </w:r>
+      <w:r>
+        <w:t xml:space="preserve"> </w:t>
+      </w:r>
+      <w:r>
+        <w:rPr>
+          <w:rFonts w:ascii="Segoe UI Emoji" w:hAnsi="Segoe UI Emoji" w:cs="Segoe UI Emoji"/>
+        </w:rPr>
+        <w:t>👻</w:t>
+      </w:r>
+      <w:r>
+        <w:t xml:space="preserve"> </w:t>
+      </w:r>
+      <w:r>
+        <w:rPr>
+          <w:rFonts w:ascii="Segoe UI Emoji" w:hAnsi="Segoe UI Emoji" w:cs="Segoe UI Emoji"/>
+        </w:rPr>
+        <w:t>💀</w:t>
+      </w:r>
+      <w:r>
+        <w:t xml:space="preserve"> </w:t>
+      </w:r>
+      <w:r>
+        <w:rPr>
+          <w:rFonts w:ascii="Segoe UI Emoji" w:hAnsi="Segoe UI Emoji" w:cs="Segoe UI Emoji"/>
+        </w:rPr>
+        <w:t>☠️</w:t>
+      </w:r>
+      <w:r>
+        <w:t xml:space="preserve"> </w:t>
+      </w:r>
+      <w:r>
+        <w:rPr>
+          <w:rFonts w:ascii="Segoe UI Emoji" w:hAnsi="Segoe UI Emoji" w:cs="Segoe UI Emoji"/>
+        </w:rPr>
+        <w:t>👽</w:t>
+      </w:r>
+      <w:r>
+        <w:t xml:space="preserve"> </w:t>
+      </w:r>
+      <w:r>
+        <w:rPr>
+          <w:rFonts w:ascii="Segoe UI Emoji" w:hAnsi="Segoe UI Emoji" w:cs="Segoe UI Emoji"/>
+        </w:rPr>
+        <w:t>👾</w:t>
+      </w:r>
+      <w:r>
+        <w:t xml:space="preserve"> </w:t>
+      </w:r>
+      <w:r>
+        <w:rPr>
+          <w:rFonts w:ascii="Segoe UI Emoji" w:hAnsi="Segoe UI Emoji" w:cs="Segoe UI Emoji"/>
+        </w:rPr>
+        <w:t>🤖</w:t>
+      </w:r>
+      <w:r>
+        <w:t xml:space="preserve"> </w:t>
+      </w:r>
+      <w:r>
+        <w:rPr>
+          <w:rFonts w:ascii="Segoe UI Emoji" w:hAnsi="Segoe UI Emoji" w:cs="Segoe UI Emoji"/>
+        </w:rPr>
+        <w:t>🎃</w:t>
+      </w:r>
+      <w:r>
+        <w:t xml:space="preserve"> </w:t>
+      </w:r>
+      <w:r>
+        <w:rPr>
+          <w:rFonts w:ascii="Segoe UI Emoji" w:hAnsi="Segoe UI Emoji" w:cs="Segoe UI Emoji"/>
+        </w:rPr>
+        <w:t>😺</w:t>
+      </w:r>
+      <w:r>
+        <w:t xml:space="preserve"> </w:t>
+      </w:r>
+      <w:r>
+        <w:rPr>
+          <w:rFonts w:ascii="Segoe UI Emoji" w:hAnsi="Segoe UI Emoji" w:cs="Segoe UI Emoji"/>
+        </w:rPr>
+        <w:t>😸</w:t>
+      </w:r>
+      <w:r>
+        <w:t xml:space="preserve"> </w:t>
+      </w:r>
+      <w:r>
+        <w:rPr>
+          <w:rFonts w:ascii="Segoe UI Emoji" w:hAnsi="Segoe UI Emoji" w:cs="Segoe UI Emoji"/>
+        </w:rPr>
+        <w:t>😹</w:t>
+      </w:r>
+      <w:r>
+        <w:t xml:space="preserve"> </w:t>
+      </w:r>
+      <w:r>
+        <w:rPr>
+          <w:rFonts w:ascii="Segoe UI Emoji" w:hAnsi="Segoe UI Emoji" w:cs="Segoe UI Emoji"/>
+        </w:rPr>
+        <w:t>😻</w:t>
+      </w:r>
+      <w:r>
+        <w:t xml:space="preserve"> </w:t>
+      </w:r>
+      <w:r>
+        <w:rPr>
+          <w:rFonts w:ascii="Segoe UI Emoji" w:hAnsi="Segoe UI Emoji" w:cs="Segoe UI Emoji"/>
+        </w:rPr>
+        <w:t>😼</w:t>
+      </w:r>
+      <w:r>
+        <w:t xml:space="preserve"> </w:t>
+      </w:r>
+      <w:r>
+        <w:rPr>
+          <w:rFonts w:ascii="Segoe UI Emoji" w:hAnsi="Segoe UI Emoji" w:cs="Segoe UI Emoji"/>
+        </w:rPr>
+        <w:t>😽</w:t>
+      </w:r>
+      <w:r>
+        <w:t xml:space="preserve"> </w:t>
+      </w:r>
+      <w:r>
+        <w:rPr>
+          <w:rFonts w:ascii="Segoe UI Emoji" w:hAnsi="Segoe UI Emoji" w:cs="Segoe UI Emoji"/>
+        </w:rPr>
+        <w:t>🙀</w:t>
+      </w:r>
+      <w:r>
+        <w:t xml:space="preserve"> </w:t>
+      </w:r>
+      <w:r>
+        <w:rPr>
+          <w:rFonts w:ascii="Segoe UI Emoji" w:hAnsi="Segoe UI Emoji" w:cs="Segoe UI Emoji"/>
+        </w:rPr>
+        <w:t>😿</w:t>
+      </w:r>
+      <w:r>
+        <w:t xml:space="preserve"> </w:t>
+      </w:r>
+      <w:r>
+        <w:rPr>
+          <w:rFonts w:ascii="Segoe UI Emoji" w:hAnsi="Segoe UI Emoji" w:cs="Segoe UI Emoji"/>
+        </w:rPr>
+        <w:t>😾</w:t>
+      </w:r>
+      <w:r>
+        <w:t xml:space="preserve"> </w:t>
+      </w:r>
+      <w:r>
+        <w:rPr>
+          <w:rFonts w:ascii="Segoe UI Emoji" w:hAnsi="Segoe UI Emoji" w:cs="Segoe UI Emoji"/>
+        </w:rPr>
+        <w:t>🙈</w:t>
+      </w:r>
+      <w:r>
+        <w:t xml:space="preserve"> </w:t>
+      </w:r>
+      <w:r>
+        <w:rPr>
+          <w:rFonts w:ascii="Segoe UI Emoji" w:hAnsi="Segoe UI Emoji" w:cs="Segoe UI Emoji"/>
+        </w:rPr>
+        <w:t>🙉</w:t>
+      </w:r>
+      <w:r>
+        <w:t xml:space="preserve"> </w:t>
+      </w:r>
+      <w:r>
+        <w:rPr>
+          <w:rFonts w:ascii="Segoe UI Emoji" w:hAnsi="Segoe UI Emoji" w:cs="Segoe UI Emoji"/>
+        </w:rPr>
+        <w:t>🙊</w:t>
+      </w:r>
+      <w:r>
+        <w:t xml:space="preserve"> </w:t>
+      </w:r>
+      <w:r>
+        <w:rPr>
+          <w:rFonts w:ascii="Segoe UI Emoji" w:hAnsi="Segoe UI Emoji" w:cs="Segoe UI Emoji"/>
+        </w:rPr>
+        <w:t>👋</w:t>
+      </w:r>
+      <w:r>
+        <w:t xml:space="preserve"> </w:t>
+      </w:r>
+      <w:r>
+        <w:rPr>
+          <w:rFonts w:ascii="Segoe UI Emoji" w:hAnsi="Segoe UI Emoji" w:cs="Segoe UI Emoji"/>
+        </w:rPr>
+        <w:t>🤚</w:t>
+      </w:r>
+      <w:r>
+        <w:t xml:space="preserve"> </w:t>
+      </w:r>
+      <w:r>
+        <w:rPr>
+          <w:rFonts w:ascii="Segoe UI Emoji" w:hAnsi="Segoe UI Emoji" w:cs="Segoe UI Emoji"/>
+        </w:rPr>
+        <w:t>🖐️</w:t>
+      </w:r>
+      <w:r>
+        <w:t xml:space="preserve"> </w:t>
+      </w:r>
+      <w:r>
+        <w:rPr>
+          <w:rFonts w:ascii="Segoe UI Emoji" w:hAnsi="Segoe UI Emoji" w:cs="Segoe UI Emoji"/>
+        </w:rPr>
+        <w:t>✋</w:t>
+      </w:r>
+      <w:r>
+        <w:t xml:space="preserve"> </w:t>
+      </w:r>
+      <w:r>
+        <w:rPr>
+          <w:rFonts w:ascii="Segoe UI Emoji" w:hAnsi="Segoe UI Emoji" w:cs="Segoe UI Emoji"/>
+        </w:rPr>
+        <w:t>🖖</w:t>
+      </w:r>
+      <w:r>
+        <w:t xml:space="preserve"> </w:t>
+      </w:r>
+      <w:r>
+        <w:rPr>
+          <w:rFonts w:ascii="Segoe UI Emoji" w:hAnsi="Segoe UI Emoji" w:cs="Segoe UI Emoji"/>
+        </w:rPr>
+        <w:t>🖕</w:t>
+      </w:r>
+      <w:r>
+        <w:t xml:space="preserve"> </w:t>
+      </w:r>
+      <w:r>
+        <w:rPr>
+          <w:rFonts w:ascii="Segoe UI Emoji" w:hAnsi="Segoe UI Emoji" w:cs="Segoe UI Emoji"/>
+        </w:rPr>
+        <w:t>🤛</w:t>
+      </w:r>
+      <w:r>
+        <w:t xml:space="preserve"> </w:t>
+      </w:r>
+      <w:r>
+        <w:rPr>
+          <w:rFonts w:ascii="Segoe UI Emoji" w:hAnsi="Segoe UI Emoji" w:cs="Segoe UI Emoji"/>
+        </w:rPr>
+        <w:t>🤜</w:t>
+      </w:r>
+      <w:r>
+        <w:t xml:space="preserve"> </w:t>
+      </w:r>
+      <w:r>
+        <w:rPr>
+          <w:rFonts w:ascii="Segoe UI Emoji" w:hAnsi="Segoe UI Emoji" w:cs="Segoe UI Emoji"/>
+        </w:rPr>
+        <w:t>🤝</w:t>
+      </w:r>
+      <w:r>
+        <w:t xml:space="preserve"> </w:t>
+      </w:r>
+      <w:r>
+        <w:rPr>
+          <w:rFonts w:ascii="Segoe UI Emoji" w:hAnsi="Segoe UI Emoji" w:cs="Segoe UI Emoji"/>
+        </w:rPr>
+        <w:t>🙌</w:t>
+      </w:r>
+      <w:r>
+        <w:t xml:space="preserve"> </w:t>
+      </w:r>
+      <w:r>
+        <w:rPr>
+          <w:rFonts w:ascii="Segoe UI Emoji" w:hAnsi="Segoe UI Emoji" w:cs="Segoe UI Emoji"/>
+        </w:rPr>
+        <w:t>✌️</w:t>
+      </w:r>
+      <w:r>
+        <w:t xml:space="preserve"> </w:t>
+      </w:r>
+      <w:r>
+        <w:rPr>
+          <w:rFonts w:ascii="Segoe UI Emoji" w:hAnsi="Segoe UI Emoji" w:cs="Segoe UI Emoji"/>
+        </w:rPr>
+        <w:t>🤞</w:t>
+      </w:r>
+      <w:r>
+        <w:t xml:space="preserve"> </w:t>
+      </w:r>
+      <w:r>
+        <w:rPr>
+          <w:rFonts w:ascii="Segoe UI Emoji" w:hAnsi="Segoe UI Emoji" w:cs="Segoe UI Emoji"/>
+        </w:rPr>
+        <w:t>🤟</w:t>
+      </w:r>
+      <w:r>
+        <w:t xml:space="preserve"> </w:t>
+      </w:r>
+      <w:r>
+        <w:rPr>
+          <w:rFonts w:ascii="Segoe UI Emoji" w:hAnsi="Segoe UI Emoji" w:cs="Segoe UI Emoji"/>
+        </w:rPr>
+        <w:t>🤘</w:t>
+      </w:r>
+      <w:r>
+        <w:t xml:space="preserve"> </w:t>
+      </w:r>
+      <w:r>
+        <w:rPr>
+          <w:rFonts w:ascii="Segoe UI Emoji" w:hAnsi="Segoe UI Emoji" w:cs="Segoe UI Emoji"/>
+        </w:rPr>
+        <w:t>🤙</w:t>
+      </w:r>
+      <w:r>
+        <w:t xml:space="preserve"> </w:t>
+      </w:r>
+      <w:r>
+        <w:rPr>
+          <w:rFonts w:ascii="Segoe UI Emoji" w:hAnsi="Segoe UI Emoji" w:cs="Segoe UI Emoji"/>
+        </w:rPr>
+        <w:t>🖖</w:t>
+      </w:r>
+      <w:r>
+        <w:t xml:space="preserve"> </w:t>
+      </w:r>
+      <w:r>
+        <w:rPr>
+          <w:rFonts w:ascii="Segoe UI Emoji" w:hAnsi="Segoe UI Emoji" w:cs="Segoe UI Emoji"/>
+        </w:rPr>
+        <w:t>🤞</w:t>
+      </w:r>
+      <w:r>
+        <w:t xml:space="preserve"> </w:t>
+      </w:r>
+      <w:r>
+        <w:rPr>
+          <w:rFonts w:ascii="Segoe UI Emoji" w:hAnsi="Segoe UI Emoji" w:cs="Segoe UI Emoji"/>
+        </w:rPr>
+        <w:t>🤝</w:t>
+      </w:r>
+      <w:r>
+        <w:t xml:space="preserve"> </w:t>
+      </w:r>
+      <w:r>
+        <w:rPr>
+          <w:rFonts w:ascii="Segoe UI Emoji" w:hAnsi="Segoe UI Emoji" w:cs="Segoe UI Emoji"/>
+        </w:rPr>
+        <w:t>👐</w:t>
+      </w:r>
+      <w:r>
+        <w:t xml:space="preserve"> </w:t>
+      </w:r>
+      <w:r>
+        <w:rPr>
+          <w:rFonts w:ascii="Segoe UI Emoji" w:hAnsi="Segoe UI Emoji" w:cs="Segoe UI Emoji"/>
+        </w:rPr>
+        <w:t>🙏</w:t>
+      </w:r>
+      <w:r>
+        <w:t xml:space="preserve"> </w:t>
+      </w:r>
+      <w:r>
+        <w:rPr>
+          <w:rFonts w:ascii="Segoe UI Emoji" w:hAnsi="Segoe UI Emoji" w:cs="Segoe UI Emoji"/>
+        </w:rPr>
+        <w:t>✍️</w:t>
+      </w:r>
+      <w:r>
+        <w:t xml:space="preserve"> </w:t>
+      </w:r>
+      <w:r>
+        <w:rPr>
+          <w:rFonts w:ascii="Segoe UI Emoji" w:hAnsi="Segoe UI Emoji" w:cs="Segoe UI Emoji"/>
+        </w:rPr>
+        <w:t>💅</w:t>
+      </w:r>
+      <w:r>
+        <w:t xml:space="preserve"> </w:t>
+      </w:r>
+      <w:r>
+        <w:rPr>
+          <w:rFonts w:ascii="Segoe UI Emoji" w:hAnsi="Segoe UI Emoji" w:cs="Segoe UI Emoji"/>
+        </w:rPr>
+        <w:t>🤳</w:t>
+      </w:r>
+      <w:r>
+        <w:t xml:space="preserve"> </w:t>
+      </w:r>
+      <w:r>
+        <w:rPr>
+          <w:rFonts w:ascii="Segoe UI Emoji" w:hAnsi="Segoe UI Emoji" w:cs="Segoe UI Emoji"/>
+        </w:rPr>
+        <w:t>💪</w:t>
+      </w:r>
+      <w:r>
+        <w:t xml:space="preserve"> </w:t>
+      </w:r>
+      <w:r>
+        <w:rPr>
+          <w:rFonts w:ascii="Segoe UI Emoji" w:hAnsi="Segoe UI Emoji" w:cs="Segoe UI Emoji"/>
+        </w:rPr>
+        <w:t>🦾</w:t>
+      </w:r>
+      <w:r>
+        <w:t xml:space="preserve"> </w:t>
+      </w:r>
+      <w:r>
+        <w:rPr>
+          <w:rFonts w:ascii="Segoe UI Emoji" w:hAnsi="Segoe UI Emoji" w:cs="Segoe UI Emoji"/>
+        </w:rPr>
+        <w:t>🦵</w:t>
+      </w:r>
+      <w:r>
+        <w:t xml:space="preserve"> </w:t>
+      </w:r>
+      <w:r>
+        <w:rPr>
+          <w:rFonts w:ascii="Segoe UI Emoji" w:hAnsi="Segoe UI Emoji" w:cs="Segoe UI Emoji"/>
+        </w:rPr>
+        <w:t>🦿</w:t>
+      </w:r>
+      <w:r>
+        <w:t xml:space="preserve"> </w:t>
+      </w:r>
+      <w:r>
+        <w:rPr>
+          <w:rFonts w:ascii="Segoe UI Emoji" w:hAnsi="Segoe UI Emoji" w:cs="Segoe UI Emoji"/>
+        </w:rPr>
+        <w:t>🦶</w:t>
+      </w:r>
+      <w:r>
+        <w:t xml:space="preserve"> </w:t>
+      </w:r>
+      <w:r>
+        <w:rPr>
+          <w:rFonts w:ascii="Segoe UI Emoji" w:hAnsi="Segoe UI Emoji" w:cs="Segoe UI Emoji"/>
+        </w:rPr>
+        <w:t>👣</w:t>
+      </w:r>
+      <w:r>
+        <w:t xml:space="preserve"> </w:t>
+      </w:r>
+      <w:r>
+        <w:rPr>
+          <w:rFonts w:ascii="Segoe UI Emoji" w:hAnsi="Segoe UI Emoji" w:cs="Segoe UI Emoji"/>
+        </w:rPr>
+        <w:t>🦷</w:t>
+      </w:r>
+      <w:r>
+        <w:t xml:space="preserve"> </w:t>
+      </w:r>
+      <w:r>
+        <w:rPr>
+          <w:rFonts w:ascii="Segoe UI Emoji" w:hAnsi="Segoe UI Emoji" w:cs="Segoe UI Emoji"/>
+        </w:rPr>
+        <w:t>🦴</w:t>
+      </w:r>
+      <w:r>
+        <w:t xml:space="preserve"> </w:t>
+      </w:r>
+      <w:r>
+        <w:rPr>
+          <w:rFonts w:ascii="Segoe UI Emoji" w:hAnsi="Segoe UI Emoji" w:cs="Segoe UI Emoji"/>
+        </w:rPr>
+        <w:t>🦷</w:t>
+      </w:r>
+      <w:r>
+        <w:t xml:space="preserve"> </w:t>
+      </w:r>
+      <w:r>
+        <w:rPr>
+          <w:rFonts w:ascii="Segoe UI Emoji" w:hAnsi="Segoe UI Emoji" w:cs="Segoe UI Emoji"/>
+        </w:rPr>
+        <w:t>🦴</w:t>
+      </w:r>
+      <w:r>
+        <w:t xml:space="preserve"> </w:t>
+      </w:r>
+      <w:r>
+        <w:rPr>
+          <w:rFonts w:ascii="Segoe UI Emoji" w:hAnsi="Segoe UI Emoji" w:cs="Segoe UI Emoji"/>
+        </w:rPr>
+        <w:t>🤴</w:t>
+      </w:r>
+      <w:r>
+        <w:t xml:space="preserve"> </w:t>
+      </w:r>
+      <w:r>
+        <w:rPr>
+          <w:rFonts w:ascii="Segoe UI Emoji" w:hAnsi="Segoe UI Emoji" w:cs="Segoe UI Emoji"/>
+        </w:rPr>
+        <w:t>👑</w:t>
+      </w:r>
+      <w:r>
+        <w:t xml:space="preserve"> </w:t>
+      </w:r>
+      <w:r>
+        <w:rPr>
+          <w:rFonts w:ascii="Segoe UI Emoji" w:hAnsi="Segoe UI Emoji" w:cs="Segoe UI Emoji"/>
+        </w:rPr>
+        <w:t>👒</w:t>
+      </w:r>
+      <w:r>
+        <w:t xml:space="preserve"> </w:t>
+      </w:r>
+      <w:r>
+        <w:rPr>
+          <w:rFonts w:ascii="Segoe UI Emoji" w:hAnsi="Segoe UI Emoji" w:cs="Segoe UI Emoji"/>
+        </w:rPr>
+        <w:t>🎩</w:t>
+      </w:r>
+      <w:r>
+        <w:t xml:space="preserve"> </w:t>
+      </w:r>
+      <w:r>
+        <w:rPr>
+          <w:rFonts w:ascii="Segoe UI Emoji" w:hAnsi="Segoe UI Emoji" w:cs="Segoe UI Emoji"/>
+        </w:rPr>
+        <w:t>🎓</w:t>
+      </w:r>
+      <w:r>
+        <w:t xml:space="preserve"> </w:t>
+      </w:r>
+      <w:r>
+        <w:rPr>
+          <w:rFonts w:ascii="Segoe UI Emoji" w:hAnsi="Segoe UI Emoji" w:cs="Segoe UI Emoji"/>
+        </w:rPr>
+        <w:t>🎒</w:t>
+      </w:r>
+      <w:r>
+        <w:t xml:space="preserve"> </w:t>
+      </w:r>
+      <w:r>
+        <w:rPr>
+          <w:rFonts w:ascii="Segoe UI Emoji" w:hAnsi="Segoe UI Emoji" w:cs="Segoe UI Emoji"/>
+        </w:rPr>
+        <w:t>🎽</w:t>
+      </w:r>
+      <w:r>
+        <w:t xml:space="preserve"> </w:t>
+      </w:r>
+      <w:r>
+        <w:rPr>
+          <w:rFonts w:ascii="Segoe UI Emoji" w:hAnsi="Segoe UI Emoji" w:cs="Segoe UI Emoji"/>
+        </w:rPr>
+        <w:t>🎖️</w:t>
+      </w:r>
+      <w:r>
+        <w:t xml:space="preserve"> </w:t>
+      </w:r>
+      <w:r>
+        <w:rPr>
+          <w:rFonts w:ascii="Segoe UI Emoji" w:hAnsi="Segoe UI Emoji" w:cs="Segoe UI Emoji"/>
+        </w:rPr>
+        <w:t>🏅</w:t>
+      </w:r>
+      <w:r>
+        <w:t xml:space="preserve"> </w:t>
+      </w:r>
+      <w:r>
+        <w:rPr>
+          <w:rFonts w:ascii="Segoe UI Emoji" w:hAnsi="Segoe UI Emoji" w:cs="Segoe UI Emoji"/>
+        </w:rPr>
+        <w:t>🏆</w:t>
+      </w:r>
+      <w:r>
+        <w:t xml:space="preserve"> </w:t>
+      </w:r>
+      <w:r>
+        <w:rPr>
+          <w:rFonts w:ascii="Segoe UI Emoji" w:hAnsi="Segoe UI Emoji" w:cs="Segoe UI Emoji"/>
+        </w:rPr>
+        <w:t>🏵️</w:t>
+      </w:r>
+      <w:r>
+        <w:t xml:space="preserve"> </w:t>
+      </w:r>
+      <w:r>
+        <w:rPr>
+          <w:rFonts w:ascii="Segoe UI Emoji" w:hAnsi="Segoe UI Emoji" w:cs="Segoe UI Emoji"/>
+        </w:rPr>
+        <w:t>💼</w:t>
+      </w:r>
+      <w:r>
+        <w:t xml:space="preserve"> </w:t>
+      </w:r>
+      <w:r>
+        <w:rPr>
+          <w:rFonts w:ascii="Segoe UI Emoji" w:hAnsi="Segoe UI Emoji" w:cs="Segoe UI Emoji"/>
+        </w:rPr>
+        <w:t>👜</w:t>
+      </w:r>
+      <w:r>
+        <w:t xml:space="preserve"> </w:t>
+      </w:r>
+      <w:r>
+        <w:rPr>
+          <w:rFonts w:ascii="Segoe UI Emoji" w:hAnsi="Segoe UI Emoji" w:cs="Segoe UI Emoji"/>
+        </w:rPr>
+        <w:t>👛</w:t>
+      </w:r>
+      <w:r>
+        <w:t xml:space="preserve"> </w:t>
+      </w:r>
+      <w:r>
+        <w:rPr>
+          <w:rFonts w:ascii="Segoe UI Emoji" w:hAnsi="Segoe UI Emoji" w:cs="Segoe UI Emoji"/>
+        </w:rPr>
+        <w:t>👝</w:t>
+      </w:r>
+      <w:r>
+        <w:t xml:space="preserve"> </w:t>
+      </w:r>
+      <w:r>
+        <w:rPr>
+          <w:rFonts w:ascii="Segoe UI Emoji" w:hAnsi="Segoe UI Emoji" w:cs="Segoe UI Emoji"/>
+        </w:rPr>
+        <w:t>🛍️</w:t>
+      </w:r>
+      <w:r>
+        <w:t xml:space="preserve"> </w:t>
+      </w:r>
+      <w:r>
+        <w:rPr>
+          <w:rFonts w:ascii="Segoe UI Emoji" w:hAnsi="Segoe UI Emoji" w:cs="Segoe UI Emoji"/>
+        </w:rPr>
+        <w:t>🎫</w:t>
+      </w:r>
+      <w:r>
+        <w:t xml:space="preserve"> </w:t>
+      </w:r>
+      <w:r>
+        <w:rPr>
+          <w:rFonts w:ascii="Segoe UI Emoji" w:hAnsi="Segoe UI Emoji" w:cs="Segoe UI Emoji"/>
+        </w:rPr>
+        <w:t>🎟️</w:t>
+      </w:r>
+      <w:r>
+        <w:t xml:space="preserve"> </w:t>
+      </w:r>
+      <w:r>
+        <w:rPr>
+          <w:rFonts w:ascii="Segoe UI Emoji" w:hAnsi="Segoe UI Emoji" w:cs="Segoe UI Emoji"/>
+        </w:rPr>
+        <w:t>💰</w:t>
+      </w:r>
+      <w:r>
+        <w:t xml:space="preserve"> </w:t>
+      </w:r>
+      <w:r>
+        <w:rPr>
+          <w:rFonts w:ascii="Segoe UI Emoji" w:hAnsi="Segoe UI Emoji" w:cs="Segoe UI Emoji"/>
+        </w:rPr>
+        <w:t>💴</w:t>
+      </w:r>
+      <w:r>
+        <w:t xml:space="preserve"> </w:t>
+      </w:r>
+      <w:r>
+        <w:rPr>
+          <w:rFonts w:ascii="Segoe UI Emoji" w:hAnsi="Segoe UI Emoji" w:cs="Segoe UI Emoji"/>
+        </w:rPr>
+        <w:t>💵</w:t>
+      </w:r>
+      <w:r>
+        <w:t xml:space="preserve"> </w:t>
+      </w:r>
+      <w:r>
+        <w:rPr>
+          <w:rFonts w:ascii="Segoe UI Emoji" w:hAnsi="Segoe UI Emoji" w:cs="Segoe UI Emoji"/>
+        </w:rPr>
+        <w:t>💶</w:t>
+      </w:r>
+      <w:r>
+        <w:t xml:space="preserve"> </w:t>
+      </w:r>
+      <w:r>
+        <w:rPr>
+          <w:rFonts w:ascii="Segoe UI Emoji" w:hAnsi="Segoe UI Emoji" w:cs="Segoe UI Emoji"/>
+        </w:rPr>
+        <w:t>💷</w:t>
+      </w:r>
+      <w:r>
+        <w:t xml:space="preserve"> </w:t>
+      </w:r>
+      <w:r>
+        <w:rPr>
+          <w:rFonts w:ascii="Segoe UI Emoji" w:hAnsi="Segoe UI Emoji" w:cs="Segoe UI Emoji"/>
+        </w:rPr>
+        <w:t>💸</w:t>
+      </w:r>
+      <w:r>
+        <w:t xml:space="preserve"> </w:t>
+      </w:r>
+      <w:r>
+        <w:rPr>
+          <w:rFonts w:ascii="Segoe UI Emoji" w:hAnsi="Segoe UI Emoji" w:cs="Segoe UI Emoji"/>
+        </w:rPr>
+        <w:t>💳</w:t>
+      </w:r>
+      <w:r>
+        <w:t xml:space="preserve"> </w:t>
+      </w:r>
+      <w:r>
+        <w:rPr>
+          <w:rFonts w:ascii="Segoe UI Emoji" w:hAnsi="Segoe UI Emoji" w:cs="Segoe UI Emoji"/>
+        </w:rPr>
+        <w:t>💹</w:t>
+      </w:r>
+      <w:r>
+        <w:t xml:space="preserve"> </w:t>
+      </w:r>
+      <w:r>
+        <w:rPr>
+          <w:rFonts w:ascii="Segoe UI Emoji" w:hAnsi="Segoe UI Emoji" w:cs="Segoe UI Emoji"/>
+        </w:rPr>
+        <w:t>💻</w:t>
+      </w:r>
+      <w:r>
+        <w:t xml:space="preserve"> </w:t>
+      </w:r>
+      <w:r>
+        <w:rPr>
+          <w:rFonts w:ascii="Segoe UI Emoji" w:hAnsi="Segoe UI Emoji" w:cs="Segoe UI Emoji"/>
+        </w:rPr>
+        <w:t>📱</w:t>
+      </w:r>
+      <w:r>
+        <w:t xml:space="preserve"> </w:t>
+      </w:r>
+      <w:r>
+        <w:rPr>
+          <w:rFonts w:ascii="Segoe UI Emoji" w:hAnsi="Segoe UI Emoji" w:cs="Segoe UI Emoji"/>
+        </w:rPr>
+        <w:t>📲</w:t>
+      </w:r>
+      <w:r>
+        <w:t xml:space="preserve"> </w:t>
+      </w:r>
+      <w:r>
+        <w:rPr>
+          <w:rFonts w:ascii="Segoe UI Emoji" w:hAnsi="Segoe UI Emoji" w:cs="Segoe UI Emoji"/>
+        </w:rPr>
+        <w:t>📞</w:t>
+      </w:r>
+      <w:r>
+        <w:t xml:space="preserve"> </w:t>
+      </w:r>
+      <w:r>
+        <w:rPr>
+          <w:rFonts w:ascii="Segoe UI Emoji" w:hAnsi="Segoe UI Emoji" w:cs="Segoe UI Emoji"/>
+        </w:rPr>
+        <w:t>☎️</w:t>
+      </w:r>
+      <w:r>
+        <w:t xml:space="preserve"> </w:t>
+      </w:r>
+      <w:r>
+        <w:rPr>
+          <w:rFonts w:ascii="Segoe UI Emoji" w:hAnsi="Segoe UI Emoji" w:cs="Segoe UI Emoji"/>
+        </w:rPr>
+        <w:t>📟</w:t>
+      </w:r>
+      <w:r>
+        <w:t xml:space="preserve"> </w:t>
+      </w:r>
+      <w:r>
+        <w:rPr>
+          <w:rFonts w:ascii="Segoe UI Emoji" w:hAnsi="Segoe UI Emoji" w:cs="Segoe UI Emoji"/>
+        </w:rPr>
+        <w:t>📠</w:t>
+      </w:r>
+      <w:r>
+        <w:t xml:space="preserve"> </w:t>
+      </w:r>
+      <w:r>
+        <w:rPr>
+          <w:rFonts w:ascii="Segoe UI Emoji" w:hAnsi="Segoe UI Emoji" w:cs="Segoe UI Emoji"/>
+        </w:rPr>
+        <w:t>📺</w:t>
+      </w:r>
+      <w:r>
+        <w:t xml:space="preserve"> </w:t>
+      </w:r>
+      <w:r>
+        <w:rPr>
+          <w:rFonts w:ascii="Segoe UI Emoji" w:hAnsi="Segoe UI Emoji" w:cs="Segoe UI Emoji"/>
+        </w:rPr>
+        <w:t>🎧</w:t>
+      </w:r>
+      <w:r>
+        <w:t xml:space="preserve"> </w:t>
+      </w:r>
+      <w:r>
+        <w:rPr>
+          <w:rFonts w:ascii="Segoe UI Emoji" w:hAnsi="Segoe UI Emoji" w:cs="Segoe UI Emoji"/>
+        </w:rPr>
+        <w:t>📻</w:t>
+      </w:r>
+      <w:r>
+        <w:t xml:space="preserve"> </w:t>
+      </w:r>
+      <w:r>
+        <w:rPr>
+          <w:rFonts w:ascii="Segoe UI Emoji" w:hAnsi="Segoe UI Emoji" w:cs="Segoe UI Emoji"/>
+        </w:rPr>
+        <w:t>🎙️</w:t>
+      </w:r>
+      <w:r>
+        <w:t xml:space="preserve"> </w:t>
+      </w:r>
+      <w:r>
+        <w:rPr>
+          <w:rFonts w:ascii="Segoe UI Emoji" w:hAnsi="Segoe UI Emoji" w:cs="Segoe UI Emoji"/>
+        </w:rPr>
+        <w:t>🎚️</w:t>
+      </w:r>
+      <w:r>
+        <w:t xml:space="preserve"> </w:t>
+      </w:r>
+      <w:r>
+        <w:rPr>
+          <w:rFonts w:ascii="Segoe UI Emoji" w:hAnsi="Segoe UI Emoji" w:cs="Segoe UI Emoji"/>
+        </w:rPr>
+        <w:t>🎛️</w:t>
+      </w:r>
+      <w:r>
+        <w:t xml:space="preserve"> </w:t>
+      </w:r>
+      <w:r>
+        <w:rPr>
+          <w:rFonts w:ascii="Segoe UI Emoji" w:hAnsi="Segoe UI Emoji" w:cs="Segoe UI Emoji"/>
+        </w:rPr>
+        <w:t>📱</w:t>
+      </w:r>
+      <w:r>
+        <w:t xml:space="preserve"> </w:t>
+      </w:r>
+      <w:r>
+        <w:rPr>
+          <w:rFonts w:ascii="Segoe UI Emoji" w:hAnsi="Segoe UI Emoji" w:cs="Segoe UI Emoji"/>
+        </w:rPr>
+        <w:t>📲</w:t>
+      </w:r>
+      <w:r>
+        <w:t xml:space="preserve"> </w:t>
+      </w:r>
+      <w:r>
+        <w:rPr>
+          <w:rFonts w:ascii="Segoe UI Emoji" w:hAnsi="Segoe UI Emoji" w:cs="Segoe UI Emoji"/>
+        </w:rPr>
+        <w:t>📞</w:t>
+      </w:r>
+      <w:r>
+        <w:t xml:space="preserve"> </w:t>
+      </w:r>
+      <w:r>
+        <w:rPr>
+          <w:rFonts w:ascii="Segoe UI Emoji" w:hAnsi="Segoe UI Emoji" w:cs="Segoe UI Emoji"/>
+        </w:rPr>
+        <w:t>📟</w:t>
+      </w:r>
+      <w:r>
+        <w:t xml:space="preserve"> </w:t>
+      </w:r>
+      <w:r>
+        <w:rPr>
+          <w:rFonts w:ascii="Segoe UI Emoji" w:hAnsi="Segoe UI Emoji" w:cs="Segoe UI Emoji"/>
+        </w:rPr>
+        <w:t>📠</w:t>
+      </w:r>
+      <w:r>
+        <w:t xml:space="preserve"> </w:t>
+      </w:r>
+      <w:r>
+        <w:rPr>
+          <w:rFonts w:ascii="Segoe UI Emoji" w:hAnsi="Segoe UI Emoji" w:cs="Segoe UI Emoji"/>
+        </w:rPr>
+        <w:t>📺</w:t>
+      </w:r>
+      <w:r>
+        <w:t xml:space="preserve"> </w:t>
+      </w:r>
+      <w:r>
+        <w:rPr>
+          <w:rFonts w:ascii="Segoe UI Emoji" w:hAnsi="Segoe UI Emoji" w:cs="Segoe UI Emoji"/>
+        </w:rPr>
+        <w:t>🎧</w:t>
+      </w:r>
+      <w:r>
+        <w:t xml:space="preserve"> </w:t>
+      </w:r>
+      <w:r>
+        <w:rPr>
+          <w:rFonts w:ascii="Segoe UI Emoji" w:hAnsi="Segoe UI Emoji" w:cs="Segoe UI Emoji"/>
+        </w:rPr>
+        <w:t>📻</w:t>
+      </w:r>
+      <w:r>
+        <w:t xml:space="preserve"> </w:t>
+      </w:r>
+      <w:r>
+        <w:rPr>
+          <w:rFonts w:ascii="Segoe UI Emoji" w:hAnsi="Segoe UI Emoji" w:cs="Segoe UI Emoji"/>
+        </w:rPr>
+        <w:t>🎙️</w:t>
+      </w:r>
+      <w:r>
+        <w:t xml:space="preserve"> </w:t>
+      </w:r>
+      <w:r>
+        <w:rPr>
+          <w:rFonts w:ascii="Segoe UI Emoji" w:hAnsi="Segoe UI Emoji" w:cs="Segoe UI Emoji"/>
+        </w:rPr>
+        <w:t>🎚️</w:t>
+      </w:r>
+      <w:r>
+        <w:t xml:space="preserve"> </w:t>
+      </w:r>
+      <w:r>
+        <w:rPr>
+          <w:rFonts w:ascii="Segoe UI Emoji" w:hAnsi="Segoe UI Emoji" w:cs="Segoe UI Emoji"/>
+        </w:rPr>
+        <w:t>🎛️</w:t>
+      </w:r>
+      <w:r>
+        <w:t xml:space="preserve"> </w:t>
+      </w:r>
+      <w:r>
+        <w:rPr>
+          <w:rFonts w:ascii="Segoe UI Emoji" w:hAnsi="Segoe UI Emoji" w:cs="Segoe UI Emoji"/>
+        </w:rPr>
+        <w:t>📡</w:t>
+      </w:r>
+      <w:r>
+        <w:t xml:space="preserve"> </w:t>
+      </w:r>
+      <w:r>
+        <w:rPr>
+          <w:rFonts w:ascii="Segoe UI Emoji" w:hAnsi="Segoe UI Emoji" w:cs="Segoe UI Emoji"/>
+        </w:rPr>
+        <w:t>🖥️</w:t>
+      </w:r>
+      <w:r>
+        <w:t xml:space="preserve"> </w:t>
+      </w:r>
+      <w:r>
+        <w:rPr>
+          <w:rFonts w:ascii="Segoe UI Emoji" w:hAnsi="Segoe UI Emoji" w:cs="Segoe UI Emoji"/>
+        </w:rPr>
+        <w:t>💽</w:t>
+      </w:r>
+      <w:r>
+        <w:t xml:space="preserve"> </w:t>
+      </w:r>
+      <w:r>
+        <w:rPr>
+          <w:rFonts w:ascii="Segoe UI Emoji" w:hAnsi="Segoe UI Emoji" w:cs="Segoe UI Emoji"/>
+        </w:rPr>
+        <w:t>💾</w:t>
+      </w:r>
+      <w:r>
+        <w:t xml:space="preserve"> </w:t>
+      </w:r>
+      <w:r>
+        <w:rPr>
+          <w:rFonts w:ascii="Segoe UI Emoji" w:hAnsi="Segoe UI Emoji" w:cs="Segoe UI Emoji"/>
+        </w:rPr>
+        <w:t>💿</w:t>
+      </w:r>
+      <w:r>
+        <w:t xml:space="preserve"> </w:t>
+      </w:r>
+      <w:r>
+        <w:rPr>
+          <w:rFonts w:ascii="Segoe UI Emoji" w:hAnsi="Segoe UI Emoji" w:cs="Segoe UI Emoji"/>
+        </w:rPr>
+        <w:t>📀</w:t>
+      </w:r>
+      <w:r>
+        <w:t xml:space="preserve"> </w:t>
+      </w:r>
+      <w:r>
+        <w:rPr>
+          <w:rFonts w:ascii="Segoe UI Emoji" w:hAnsi="Segoe UI Emoji" w:cs="Segoe UI Emoji"/>
+        </w:rPr>
+        <w:t>📼</w:t>
+      </w:r>
+      <w:r>
+        <w:t xml:space="preserve"> </w:t>
+      </w:r>
+      <w:r>
+        <w:rPr>
+          <w:rFonts w:ascii="Segoe UI Emoji" w:hAnsi="Segoe UI Emoji" w:cs="Segoe UI Emoji"/>
+        </w:rPr>
+        <w:t>📷</w:t>
+      </w:r>
+      <w:r>
+        <w:t xml:space="preserve"> </w:t>
+      </w:r>
+      <w:r>
+        <w:rPr>
+          <w:rFonts w:ascii="Segoe UI Emoji" w:hAnsi="Segoe UI Emoji" w:cs="Segoe UI Emoji"/>
+        </w:rPr>
+        <w:t>📸</w:t>
+      </w:r>
+      <w:r>
+        <w:t xml:space="preserve"> </w:t>
+      </w:r>
+      <w:r>
+        <w:rPr>
+          <w:rFonts w:ascii="Segoe UI Emoji" w:hAnsi="Segoe UI Emoji" w:cs="Segoe UI Emoji"/>
+        </w:rPr>
+        <w:t>📹</w:t>
+      </w:r>
+      <w:r>
+        <w:t xml:space="preserve"> </w:t>
+      </w:r>
+      <w:r>
+        <w:rPr>
+          <w:rFonts w:ascii="Segoe UI Emoji" w:hAnsi="Segoe UI Emoji" w:cs="Segoe UI Emoji"/>
+        </w:rPr>
+        <w:t>🎥</w:t>
+      </w:r>
+      <w:r>
+        <w:t xml:space="preserve"> </w:t>
+      </w:r>
+      <w:r>
+        <w:rPr>
+          <w:rFonts w:ascii="Segoe UI Emoji" w:hAnsi="Segoe UI Emoji" w:cs="Segoe UI Emoji"/>
+        </w:rPr>
+        <w:t>🎞️</w:t>
+      </w:r>
+      <w:r>
+        <w:t xml:space="preserve"> </w:t>
+      </w:r>
+      <w:r>
+        <w:rPr>
+          <w:rFonts w:ascii="Segoe UI Emoji" w:hAnsi="Segoe UI Emoji" w:cs="Segoe UI Emoji"/>
+        </w:rPr>
+        <w:t>📼</w:t>
+      </w:r>
+      <w:r>
+        <w:t xml:space="preserve"> </w:t>
+      </w:r>
+      <w:r>
+        <w:rPr>
+          <w:rFonts w:ascii="Segoe UI Emoji" w:hAnsi="Segoe UI Emoji" w:cs="Segoe UI Emoji"/>
+        </w:rPr>
+        <w:t>📷</w:t>
+      </w:r>
+      <w:r>
+        <w:t xml:space="preserve"> </w:t>
+      </w:r>
+      <w:r>
+        <w:rPr>
+          <w:rFonts w:ascii="Segoe UI Emoji" w:hAnsi="Segoe UI Emoji" w:cs="Segoe UI Emoji"/>
+        </w:rPr>
+        <w:t>📸</w:t>
+      </w:r>
+      <w:r>
+        <w:t xml:space="preserve"> </w:t>
+      </w:r>
+      <w:r>
+        <w:rPr>
+          <w:rFonts w:ascii="Segoe UI Emoji" w:hAnsi="Segoe UI Emoji" w:cs="Segoe UI Emoji"/>
+        </w:rPr>
+        <w:t>📹</w:t>
+      </w:r>
+      <w:r>
+        <w:t xml:space="preserve"> </w:t>
+      </w:r>
+      <w:r>
+        <w:rPr>
+          <w:rFonts w:ascii="Segoe UI Emoji" w:hAnsi="Segoe UI Emoji" w:cs="Segoe UI Emoji"/>
+        </w:rPr>
+        <w:t>🎥</w:t>
+      </w:r>
+      <w:r>
+        <w:t xml:space="preserve"> </w:t>
+      </w:r>
+      <w:r>
+        <w:rPr>
+          <w:rFonts w:ascii="Segoe UI Emoji" w:hAnsi="Segoe UI Emoji" w:cs="Segoe UI Emoji"/>
+        </w:rPr>
+        <w:t>🎞️</w:t>
+      </w:r>
+      <w:r>
+        <w:t xml:space="preserve"> </w:t>
+      </w:r>
+      <w:r>
+        <w:rPr>
+          <w:rFonts w:ascii="Segoe UI Emoji" w:hAnsi="Segoe UI Emoji" w:cs="Segoe UI Emoji"/>
+        </w:rPr>
+        <w:t>🔬</w:t>
+      </w:r>
+      <w:r>
+        <w:t xml:space="preserve"> </w:t>
+      </w:r>
+      <w:r>
+        <w:rPr>
+          <w:rFonts w:ascii="Segoe UI Emoji" w:hAnsi="Segoe UI Emoji" w:cs="Segoe UI Emoji"/>
+        </w:rPr>
+        <w:t>🔭</w:t>
+      </w:r>
+      <w:r>
+        <w:t xml:space="preserve"> </w:t>
+      </w:r>
+      <w:r>
+        <w:rPr>
+          <w:rFonts w:ascii="Segoe UI Emoji" w:hAnsi="Segoe UI Emoji" w:cs="Segoe UI Emoji"/>
+        </w:rPr>
+        <w:t>🔍</w:t>
+      </w:r>
+      <w:r>
+        <w:t xml:space="preserve"> </w:t>
+      </w:r>
+      <w:r>
+        <w:rPr>
+          <w:rFonts w:ascii="Segoe UI Emoji" w:hAnsi="Segoe UI Emoji" w:cs="Segoe UI Emoji"/>
+        </w:rPr>
+        <w:t>🕳️</w:t>
+      </w:r>
+      <w:r>
+        <w:t xml:space="preserve"> </w:t>
+      </w:r>
+      <w:r>
+        <w:rPr>
+          <w:rFonts w:ascii="Segoe UI Emoji" w:hAnsi="Segoe UI Emoji" w:cs="Segoe UI Emoji"/>
+        </w:rPr>
+        <w:t>🗝️</w:t>
+      </w:r>
+      <w:r>
+        <w:t xml:space="preserve"> </w:t>
+      </w:r>
+      <w:r>
+        <w:rPr>
+          <w:rFonts w:ascii="Segoe UI Emoji" w:hAnsi="Segoe UI Emoji" w:cs="Segoe UI Emoji"/>
+        </w:rPr>
+        <w:t>🔑</w:t>
+      </w:r>
+      <w:r>
+        <w:t xml:space="preserve"> </w:t>
+      </w:r>
+      <w:r>
+        <w:rPr>
+          <w:rFonts w:ascii="Segoe UI Emoji" w:hAnsi="Segoe UI Emoji" w:cs="Segoe UI Emoji"/>
+        </w:rPr>
+        <w:t>🔒</w:t>
+      </w:r>
+      <w:r>
+        <w:t xml:space="preserve"> </w:t>
       </w:r>
     </w:p>
     <w:sectPr>
@@ -740,7 +2720,6 @@
   <w:style w:type="character" w:default="1" w:styleId="DefaultParagraphFont">
     <w:name w:val="Default Paragraph Font"/>
     <w:uiPriority w:val="1"/>
-    <w:semiHidden/>
     <w:unhideWhenUsed/>
   </w:style>
   <w:style w:type="table" w:default="1" w:styleId="TableNormal">

</xml_diff>